<commit_message>
Memory for second stage completed
</commit_message>
<xml_diff>
--- a/ShoppingList_Memoria.docx
+++ b/ShoppingList_Memoria.docx
@@ -1,6 +1,6 @@
 
 <file path=word/document.xml><?xml version="1.0" encoding="utf-8"?>
-<w:document xmlns:wpc="http://schemas.microsoft.com/office/word/2010/wordprocessingCanvas" xmlns:cx="http://schemas.microsoft.com/office/drawing/2014/chartex" xmlns:cx1="http://schemas.microsoft.com/office/drawing/2015/9/8/chartex" xmlns:cx2="http://schemas.microsoft.com/office/drawing/2015/10/21/chartex" xmlns:cx3="http://schemas.microsoft.com/office/drawing/2016/5/9/chartex" xmlns:cx4="http://schemas.microsoft.com/office/drawing/2016/5/10/chartex" xmlns:cx5="http://schemas.microsoft.com/office/drawing/2016/5/11/chartex" xmlns:cx6="http://schemas.microsoft.com/office/drawing/2016/5/12/chartex" xmlns:cx7="http://schemas.microsoft.com/office/drawing/2016/5/13/chartex" xmlns:cx8="http://schemas.microsoft.com/office/drawing/2016/5/14/chartex" xmlns:mc="http://schemas.openxmlformats.org/markup-compatibility/2006" xmlns:aink="http://schemas.microsoft.com/office/drawing/2016/ink" xmlns:am3d="http://schemas.microsoft.com/office/drawing/2017/model3d" xmlns:o="urn:schemas-microsoft-com:office:office" xmlns:r="http://schemas.openxmlformats.org/officeDocument/2006/relationships" xmlns:m="http://schemas.openxmlformats.org/officeDocument/2006/math" xmlns:v="urn:schemas-microsoft-com:vml" xmlns:wp14="http://schemas.microsoft.com/office/word/2010/wordprocessingDrawing" xmlns:wp="http://schemas.openxmlformats.org/drawingml/2006/wordprocessingDrawing" xmlns:w10="urn:schemas-microsoft-com:office:word" xmlns:w="http://schemas.openxmlformats.org/wordprocessingml/2006/main" xmlns:w14="http://schemas.microsoft.com/office/word/2010/wordml" xmlns:w15="http://schemas.microsoft.com/office/word/2012/wordml" xmlns:w16cid="http://schemas.microsoft.com/office/word/2016/wordml/cid" xmlns:w16se="http://schemas.microsoft.com/office/word/2015/wordml/symex" xmlns:wpg="http://schemas.microsoft.com/office/word/2010/wordprocessingGroup" xmlns:wpi="http://schemas.microsoft.com/office/word/2010/wordprocessingInk" xmlns:wne="http://schemas.microsoft.com/office/word/2006/wordml" xmlns:wps="http://schemas.microsoft.com/office/word/2010/wordprocessingShape" mc:Ignorable="w14 w15 w16se w16cid wp14">
+<w:document xmlns:wpc="http://schemas.microsoft.com/office/word/2010/wordprocessingCanvas" xmlns:cx="http://schemas.microsoft.com/office/drawing/2014/chartex" xmlns:cx1="http://schemas.microsoft.com/office/drawing/2015/9/8/chartex" xmlns:cx2="http://schemas.microsoft.com/office/drawing/2015/10/21/chartex" xmlns:cx3="http://schemas.microsoft.com/office/drawing/2016/5/9/chartex" xmlns:cx4="http://schemas.microsoft.com/office/drawing/2016/5/10/chartex" xmlns:cx5="http://schemas.microsoft.com/office/drawing/2016/5/11/chartex" xmlns:cx6="http://schemas.microsoft.com/office/drawing/2016/5/12/chartex" xmlns:cx7="http://schemas.microsoft.com/office/drawing/2016/5/13/chartex" xmlns:cx8="http://schemas.microsoft.com/office/drawing/2016/5/14/chartex" xmlns:mc="http://schemas.openxmlformats.org/markup-compatibility/2006" xmlns:aink="http://schemas.microsoft.com/office/drawing/2016/ink" xmlns:am3d="http://schemas.microsoft.com/office/drawing/2017/model3d" xmlns:o="urn:schemas-microsoft-com:office:office" xmlns:r="http://schemas.openxmlformats.org/officeDocument/2006/relationships" xmlns:m="http://schemas.openxmlformats.org/officeDocument/2006/math" xmlns:v="urn:schemas-microsoft-com:vml" xmlns:wp14="http://schemas.microsoft.com/office/word/2010/wordprocessingDrawing" xmlns:wp="http://schemas.openxmlformats.org/drawingml/2006/wordprocessingDrawing" xmlns:w10="urn:schemas-microsoft-com:office:word" xmlns:w="http://schemas.openxmlformats.org/wordprocessingml/2006/main" xmlns:w14="http://schemas.microsoft.com/office/word/2010/wordml" xmlns:w15="http://schemas.microsoft.com/office/word/2012/wordml" xmlns:w16se="http://schemas.microsoft.com/office/word/2015/wordml/symex" xmlns:wpg="http://schemas.microsoft.com/office/word/2010/wordprocessingGroup" xmlns:wpi="http://schemas.microsoft.com/office/word/2010/wordprocessingInk" xmlns:wne="http://schemas.microsoft.com/office/word/2006/wordml" xmlns:wps="http://schemas.microsoft.com/office/word/2010/wordprocessingShape" mc:Ignorable="w14 w15 w16se wp14">
   <w:body>
     <w:p>
       <w:pPr>
@@ -174,6 +174,26 @@
           <w:lang w:val="es-ES"/>
         </w:rPr>
         <w:t>Gestor de una Lista de la Compra</w:t>
+      </w:r>
+    </w:p>
+    <w:p>
+      <w:pPr>
+        <w:jc w:val="center"/>
+        <w:rPr>
+          <w:b/>
+          <w:sz w:val="40"/>
+          <w:szCs w:val="40"/>
+          <w:lang w:val="es-ES"/>
+        </w:rPr>
+      </w:pPr>
+      <w:r>
+        <w:rPr>
+          <w:b/>
+          <w:sz w:val="40"/>
+          <w:szCs w:val="40"/>
+          <w:lang w:val="es-ES"/>
+        </w:rPr>
+        <w:t>(Segunda Entrega)</w:t>
       </w:r>
     </w:p>
     <w:p>
@@ -1426,6 +1446,13 @@
           <w:lang w:val="es-ES"/>
         </w:rPr>
       </w:pPr>
+    </w:p>
+    <w:p>
+      <w:pPr>
+        <w:rPr>
+          <w:lang w:val="es-ES"/>
+        </w:rPr>
+      </w:pPr>
       <w:r>
         <w:rPr>
           <w:lang w:val="es-ES"/>
@@ -1444,87 +1471,751 @@
         <w:rPr>
           <w:lang w:val="es-ES"/>
         </w:rPr>
-        <w:t>). Para ejecutarlo en este último modo y que no de problemas, debemos poner la variable ‘</w:t>
+        <w:t xml:space="preserve">). </w:t>
+      </w:r>
+      <w:r>
+        <w:rPr>
+          <w:lang w:val="es-ES"/>
+        </w:rPr>
+        <w:t>De la primera forma tenemos</w:t>
+      </w:r>
+      <w:r>
+        <w:rPr>
+          <w:lang w:val="es-ES"/>
+        </w:rPr>
+        <w:t xml:space="preserve"> dos ejecutables separados, uno para ejecutarlo en modo GUI interactiva y otro en modo UI con ventana de comandos. De la segunda forma, deberemos cambiar la variable “GUI” de la clase principal (main.java) dependiendo si queremos ejecutarlo en modo GUI interactiva o UI textual.</w:t>
+      </w:r>
+    </w:p>
+    <w:p>
+      <w:pPr>
+        <w:rPr>
+          <w:lang w:val="es-ES"/>
+        </w:rPr>
+      </w:pPr>
+    </w:p>
+    <w:p>
+      <w:pPr>
+        <w:rPr>
+          <w:lang w:val="es-ES"/>
+        </w:rPr>
+      </w:pPr>
+      <w:r>
+        <w:rPr>
+          <w:lang w:val="es-ES"/>
+        </w:rPr>
+        <w:t xml:space="preserve">NOTA: </w:t>
+      </w:r>
+      <w:r>
+        <w:rPr>
+          <w:lang w:val="es-ES"/>
+        </w:rPr>
+        <w:t xml:space="preserve">El programa </w:t>
+      </w:r>
+      <w:r>
+        <w:rPr>
+          <w:lang w:val="es-ES"/>
+        </w:rPr>
+        <w:t>guarda automáticamente la lista que creemos (o leamos) en la carpeta “data”, en el archivo “</w:t>
       </w:r>
       <w:proofErr w:type="spellStart"/>
       <w:r>
         <w:rPr>
           <w:lang w:val="es-ES"/>
         </w:rPr>
-        <w:t>fsUserVersion</w:t>
+        <w:t>database.tsv</w:t>
       </w:r>
       <w:proofErr w:type="spellEnd"/>
       <w:r>
         <w:rPr>
           <w:lang w:val="es-ES"/>
         </w:rPr>
-        <w:t>’ a false para evitar problemas de rutas con los ficheros y carpetas.</w:t>
-      </w:r>
-    </w:p>
-    <w:p>
-      <w:pPr>
-        <w:rPr>
-          <w:lang w:val="es-ES"/>
-        </w:rPr>
-      </w:pPr>
-      <w:r>
-        <w:rPr>
-          <w:lang w:val="es-ES"/>
-        </w:rPr>
-        <w:t>El programa comienza preguntándonos el nombre de la carpeta donde queremos guardar nuestra lista, o leerla si ya existe.</w:t>
-      </w:r>
-    </w:p>
-    <w:p>
-      <w:pPr>
-        <w:rPr>
-          <w:lang w:val="es-ES"/>
-        </w:rPr>
-      </w:pPr>
-      <w:r>
-        <w:rPr>
-          <w:lang w:val="es-ES"/>
-        </w:rPr>
-        <w:t>A continuación, nos pedirá el nombre de la lista, para comprobar si existe su correspondiente fichero (en cuyo caso la leerá) o no (la crea vacía).</w:t>
-      </w:r>
-    </w:p>
-    <w:p>
-      <w:pPr>
-        <w:rPr>
-          <w:lang w:val="es-ES"/>
-        </w:rPr>
-      </w:pPr>
-      <w:r>
-        <w:rPr>
-          <w:lang w:val="es-ES"/>
-        </w:rPr>
-        <w:t>Después de leer la lista o crearla, llegamos a la parte del menú textual (línea de comandos), el cual nos irá guiando en cada paso que demos, y que cuenta con todas las operaciones posibles sobre la lista y sus productos (añadir nuevo producto; eliminar producto existente; modificar el nombre, cantidad o precio de un producto existente</w:t>
-      </w:r>
-      <w:r>
-        <w:rPr>
-          <w:lang w:val="es-ES"/>
-        </w:rPr>
-        <w:t xml:space="preserve">; </w:t>
-      </w:r>
-      <w:r>
-        <w:rPr>
-          <w:lang w:val="es-ES"/>
-        </w:rPr>
-        <w:t xml:space="preserve">marcar un producto como favorito o comprado; </w:t>
+        <w:t>”, ya que está implementado por defecto el sistema de persistencia por fichero. El sistema de persistencia por base de datos no está implementado, aunque se ha dejado indicado en cada método cómo habría que hacerlo, donde irían las conexiones, y cómo se relacionarían los métodos y consultas entre si.</w:t>
+      </w:r>
+    </w:p>
+    <w:p>
+      <w:pPr>
+        <w:rPr>
+          <w:lang w:val="es-ES"/>
+        </w:rPr>
+      </w:pPr>
+      <w:r>
+        <w:rPr>
+          <w:lang w:val="es-ES"/>
+        </w:rPr>
+        <w:t>El programa comprueba internamente que existe dicho directorio y fichero (lo mismo pasaría con la base de datos), de manera que crea la lista si no existe, y la lee en caso contrario.</w:t>
+      </w:r>
+    </w:p>
+    <w:p>
+      <w:pPr>
+        <w:rPr>
+          <w:lang w:val="es-ES"/>
+        </w:rPr>
+      </w:pPr>
+      <w:r>
+        <w:rPr>
+          <w:lang w:val="es-ES"/>
+        </w:rPr>
+        <w:t>Después de leer la lista o crearla</w:t>
+      </w:r>
+      <w:r>
+        <w:rPr>
+          <w:lang w:val="es-ES"/>
+        </w:rPr>
+        <w:t>, tenemos varias opciones que cambian de una interfaz a otra.</w:t>
+      </w:r>
+    </w:p>
+    <w:p>
+      <w:pPr>
+        <w:rPr>
+          <w:lang w:val="es-ES"/>
+        </w:rPr>
+      </w:pPr>
+    </w:p>
+    <w:p>
+      <w:pPr>
+        <w:rPr>
+          <w:lang w:val="es-ES"/>
+        </w:rPr>
+      </w:pPr>
+      <w:r>
+        <w:rPr>
+          <w:lang w:val="es-ES"/>
+        </w:rPr>
+        <w:t>En caso de que sea interfaz gráfica:</w:t>
+      </w:r>
+      <w:r>
+        <w:rPr>
+          <w:lang w:val="es-ES"/>
+        </w:rPr>
+        <w:br/>
+        <w:t xml:space="preserve">Se mostrarán en todo momento los productos que hay en la lista, junto con todos sus atributos (excepto la ID). Al lado tendremos unas </w:t>
       </w:r>
       <w:proofErr w:type="spellStart"/>
       <w:r>
         <w:rPr>
           <w:lang w:val="es-ES"/>
         </w:rPr>
-        <w:t>previsualizar</w:t>
+        <w:t>checkboxes</w:t>
       </w:r>
       <w:proofErr w:type="spellEnd"/>
       <w:r>
         <w:rPr>
           <w:lang w:val="es-ES"/>
         </w:rPr>
-        <w:t xml:space="preserve"> la lista con los productos actuales de la lista; guardar la lista en el fichero; salir sin guardar los cambios de la lista en el fichero</w:t>
-      </w:r>
+        <w:t xml:space="preserve"> para seleccionar el producto sobre el que realizar las operaciones, y una pestaña en la parte superior que nos permite hacer una selección múltiple.</w:t>
+      </w:r>
+      <w:r>
+        <w:rPr>
+          <w:lang w:val="es-ES"/>
+        </w:rPr>
+        <w:br/>
+        <w:t>Cuando seleccionemos varios productos, podremos eliminarlos, o marcarlos como favoritos o como comprados (si ya estaban marcados se desmarcarán), pero no podremos modificar varios productos a la vez, para ello tendremos que seleccionar sólo 1 producto, lo que nos abrirá una ventana emergente para poder modificar su nombre, su precio o su cantidad.</w:t>
+      </w:r>
+      <w:r>
+        <w:rPr>
+          <w:lang w:val="es-ES"/>
+        </w:rPr>
+        <w:br/>
+        <w:t>Además, tendremos un botón de añadir un nuevo producto, y de guardar cambios, lo que escribirá los cambios que hayamos realizado en nuestro sistema de persistencia.</w:t>
+      </w:r>
+      <w:r>
+        <w:rPr>
+          <w:lang w:val="es-ES"/>
+        </w:rPr>
+        <w:br/>
+      </w:r>
+    </w:p>
+    <w:p>
+      <w:pPr>
+        <w:rPr>
+          <w:lang w:val="es-ES"/>
+        </w:rPr>
+      </w:pPr>
+      <w:r>
+        <w:rPr>
+          <w:lang w:val="es-ES"/>
+        </w:rPr>
+        <w:t>NOTA: si cerramos la ventana sin guardar los cambios, se perderán ya que no hay ventana emergente de confirmación.</w:t>
+      </w:r>
+    </w:p>
+    <w:p>
+      <w:pPr>
+        <w:rPr>
+          <w:lang w:val="es-ES"/>
+        </w:rPr>
+      </w:pPr>
+    </w:p>
+    <w:p>
+      <w:pPr>
+        <w:rPr>
+          <w:lang w:val="es-ES"/>
+        </w:rPr>
+      </w:pPr>
+      <w:r>
+        <w:rPr>
+          <w:lang w:val="es-ES"/>
+        </w:rPr>
+        <w:t>En caso de que sea interfaz en modo texto:</w:t>
+      </w:r>
+      <w:r>
+        <w:rPr>
+          <w:lang w:val="es-ES"/>
+        </w:rPr>
+        <w:br/>
+        <w:t>Tenemos un primer menú principal, en el que podremos añadir, eliminar, modificar (cambiar nombre, cantidad o precio), marcar como favorito o comprado un producto.</w:t>
+      </w:r>
+      <w:r>
+        <w:rPr>
+          <w:lang w:val="es-ES"/>
+        </w:rPr>
+        <w:br/>
+      </w:r>
+    </w:p>
+    <w:p>
+      <w:pPr>
+        <w:rPr>
+          <w:lang w:val="es-ES"/>
+        </w:rPr>
+      </w:pPr>
+      <w:r>
+        <w:rPr>
+          <w:lang w:val="es-ES"/>
+        </w:rPr>
+        <w:t>NOTA: A diferencia del modo interfaz gráfica, todos estos cambios se realizarán de uno en uno.</w:t>
+      </w:r>
+      <w:r>
+        <w:rPr>
+          <w:lang w:val="es-ES"/>
+        </w:rPr>
+        <w:br/>
+      </w:r>
+    </w:p>
+    <w:p>
+      <w:pPr>
+        <w:rPr>
+          <w:lang w:val="es-ES"/>
+        </w:rPr>
+      </w:pPr>
+      <w:r>
+        <w:rPr>
+          <w:lang w:val="es-ES"/>
+        </w:rPr>
+        <w:lastRenderedPageBreak/>
+        <w:t>También tendremos un botón de salir, el cual sí que nos preguntará si queremos guardar los cambios que se hayan realizado (sólo cuando se hayan realizado cambios), y un botón de guardar propio, por si queremos guardar los cambios, pero seguir editando la lista. Además, y a diferencia del modo gráfico, tendremos una opción de ayuda, que mostrará ayuda básica sobre cada una de las opciones, desarrolladores y nombre del programa. Se mantiene la opción de la entrega anterior en la que se mostraban todos los productos en la lista con sus características (opción VIEW), para poder ver qué productos podemos modificar o cuales siguen en la lista</w:t>
+      </w:r>
+      <w:r>
+        <w:rPr>
+          <w:lang w:val="es-ES"/>
+        </w:rPr>
+        <w:t>.</w:t>
+      </w:r>
+    </w:p>
+    <w:p>
+      <w:pPr>
+        <w:rPr>
+          <w:lang w:val="es-ES"/>
+        </w:rPr>
+      </w:pPr>
+      <w:r>
+        <w:rPr>
+          <w:lang w:val="es-ES"/>
+        </w:rPr>
+        <w:t>Las opciones de modificación de un producto se mantienen en un menú aparte que se nos muestra cuando decidimos entrar en la opción de modificar el producto. También se puede cerrar dicho menú sin realizar ningún cambio.</w:t>
+      </w:r>
+    </w:p>
+    <w:p>
+      <w:pPr>
+        <w:rPr>
+          <w:lang w:val="es-ES"/>
+        </w:rPr>
+      </w:pPr>
+    </w:p>
+    <w:p>
+      <w:pPr>
+        <w:rPr>
+          <w:lang w:val="es-ES"/>
+        </w:rPr>
+      </w:pPr>
+    </w:p>
+    <w:p>
+      <w:pPr>
+        <w:pStyle w:val="Ttulo1"/>
+        <w:rPr>
+          <w:lang w:val="es-ES"/>
+        </w:rPr>
+      </w:pPr>
+      <w:bookmarkStart w:id="2" w:name="_Toc499491748"/>
+      <w:r>
+        <w:rPr>
+          <w:lang w:val="es-ES"/>
+        </w:rPr>
+        <w:t>Estructura</w:t>
+      </w:r>
+      <w:bookmarkEnd w:id="2"/>
+    </w:p>
+    <w:p>
+      <w:pPr>
+        <w:rPr>
+          <w:lang w:val="es-ES"/>
+        </w:rPr>
+      </w:pPr>
+    </w:p>
+    <w:p>
+      <w:pPr>
+        <w:rPr>
+          <w:lang w:val="es-ES"/>
+        </w:rPr>
+      </w:pPr>
+      <w:r>
+        <w:rPr>
+          <w:lang w:val="es-ES"/>
+        </w:rPr>
+        <w:t xml:space="preserve">Nuestro programa se divide en una </w:t>
+      </w:r>
+      <w:r>
+        <w:rPr>
+          <w:lang w:val="es-ES"/>
+        </w:rPr>
+        <w:t>clase principal</w:t>
+      </w:r>
+      <w:r>
+        <w:rPr>
+          <w:lang w:val="es-ES"/>
+        </w:rPr>
+        <w:t xml:space="preserve"> (</w:t>
+      </w:r>
+      <w:proofErr w:type="spellStart"/>
+      <w:r>
+        <w:rPr>
+          <w:b/>
+          <w:lang w:val="es-ES"/>
+        </w:rPr>
+        <w:t>Main</w:t>
+      </w:r>
+      <w:proofErr w:type="spellEnd"/>
+      <w:r>
+        <w:rPr>
+          <w:lang w:val="es-ES"/>
+        </w:rPr>
+        <w:t xml:space="preserve">), que se encarga de llamar a la </w:t>
+      </w:r>
+      <w:r>
+        <w:rPr>
+          <w:lang w:val="es-ES"/>
+        </w:rPr>
+        <w:t xml:space="preserve">interfaz </w:t>
+      </w:r>
+      <w:r>
+        <w:rPr>
+          <w:lang w:val="es-ES"/>
+        </w:rPr>
+        <w:t>en modo texto</w:t>
+      </w:r>
+      <w:r>
+        <w:rPr>
+          <w:lang w:val="es-ES"/>
+        </w:rPr>
+        <w:t xml:space="preserve"> que vamos a usar </w:t>
+      </w:r>
+      <w:r>
+        <w:rPr>
+          <w:lang w:val="es-ES"/>
+        </w:rPr>
+        <w:t>(UI)</w:t>
+      </w:r>
+      <w:r>
+        <w:rPr>
+          <w:lang w:val="es-ES"/>
+        </w:rPr>
+        <w:t xml:space="preserve"> o la interfaz gráfica</w:t>
+      </w:r>
+      <w:r>
+        <w:rPr>
+          <w:lang w:val="es-ES"/>
+        </w:rPr>
+        <w:t xml:space="preserve"> </w:t>
+      </w:r>
+      <w:r>
+        <w:rPr>
+          <w:lang w:val="es-ES"/>
+        </w:rPr>
+        <w:t xml:space="preserve">(GUI) </w:t>
+      </w:r>
+      <w:r>
+        <w:rPr>
+          <w:lang w:val="es-ES"/>
+        </w:rPr>
+        <w:t>que hereda</w:t>
+      </w:r>
+      <w:r>
+        <w:rPr>
+          <w:lang w:val="es-ES"/>
+        </w:rPr>
+        <w:t>n</w:t>
+      </w:r>
+      <w:r>
+        <w:rPr>
+          <w:lang w:val="es-ES"/>
+        </w:rPr>
+        <w:t xml:space="preserve"> de </w:t>
+      </w:r>
+      <w:proofErr w:type="spellStart"/>
+      <w:r>
+        <w:rPr>
+          <w:b/>
+          <w:lang w:val="es-ES"/>
+        </w:rPr>
+        <w:t>UI</w:t>
+      </w:r>
+      <w:r>
+        <w:rPr>
+          <w:b/>
+          <w:lang w:val="es-ES"/>
+        </w:rPr>
+        <w:t>Manager</w:t>
+      </w:r>
+      <w:proofErr w:type="spellEnd"/>
+      <w:r>
+        <w:rPr>
+          <w:lang w:val="es-ES"/>
+        </w:rPr>
+        <w:t>.</w:t>
+      </w:r>
+      <w:r>
+        <w:rPr>
+          <w:lang w:val="es-ES"/>
+        </w:rPr>
+        <w:t xml:space="preserve"> En nuestro caso la interfaz gráfica está implementada en </w:t>
+      </w:r>
+      <w:proofErr w:type="spellStart"/>
+      <w:r>
+        <w:rPr>
+          <w:b/>
+          <w:lang w:val="es-ES"/>
+        </w:rPr>
+        <w:t>MainWindow</w:t>
+      </w:r>
+      <w:proofErr w:type="spellEnd"/>
+      <w:r>
+        <w:rPr>
+          <w:lang w:val="es-ES"/>
+        </w:rPr>
+        <w:t>, en la cual se crea la instancia de GUI. Lo hemos realizado de esta manera para poder tener una clase común a todas las interfaces que se vayan a usar en un futuro. En el caso de la UI es diferente ya que sólo va a haber un modo texto invariable.</w:t>
+      </w:r>
+    </w:p>
+    <w:p>
+      <w:pPr>
+        <w:rPr>
+          <w:lang w:val="es-ES"/>
+        </w:rPr>
+      </w:pPr>
+      <w:r>
+        <w:rPr>
+          <w:lang w:val="es-ES"/>
+        </w:rPr>
+        <w:t xml:space="preserve">La </w:t>
+      </w:r>
+      <w:r>
+        <w:rPr>
+          <w:b/>
+          <w:lang w:val="es-ES"/>
+        </w:rPr>
+        <w:t>UI</w:t>
+      </w:r>
+      <w:r>
+        <w:rPr>
+          <w:lang w:val="es-ES"/>
+        </w:rPr>
+        <w:t xml:space="preserve"> </w:t>
+      </w:r>
+      <w:r>
+        <w:rPr>
+          <w:lang w:val="es-ES"/>
+        </w:rPr>
+        <w:t>se encarga de pedir todos los datos que hemos señalado en</w:t>
+      </w:r>
+      <w:r>
+        <w:rPr>
+          <w:lang w:val="es-ES"/>
+        </w:rPr>
+        <w:t xml:space="preserve"> el apartado anterior para el correcto funcionamiento de la aplicación. Además, indica por pantalla en todo momento lo que se va a realizar o se está realizando, guiando al usuario paso a paso.</w:t>
+      </w:r>
+      <w:r>
+        <w:rPr>
+          <w:lang w:val="es-ES"/>
+        </w:rPr>
+        <w:t xml:space="preserve"> En el caso de la </w:t>
+      </w:r>
+      <w:r>
+        <w:rPr>
+          <w:b/>
+          <w:lang w:val="es-ES"/>
+        </w:rPr>
+        <w:t>GUI</w:t>
+      </w:r>
+      <w:r>
+        <w:rPr>
+          <w:lang w:val="es-ES"/>
+        </w:rPr>
+        <w:t xml:space="preserve"> es diferente, ya que es más intuitivo, no hace falta avisarle al usuario de lo que está realizando en todo momento, sólo cuando se necesitan ventanas emergentes.</w:t>
+      </w:r>
+    </w:p>
+    <w:p>
+      <w:pPr>
+        <w:rPr>
+          <w:lang w:val="es-ES"/>
+        </w:rPr>
+      </w:pPr>
+    </w:p>
+    <w:p>
+      <w:pPr>
+        <w:rPr>
+          <w:lang w:val="es-ES"/>
+        </w:rPr>
+      </w:pPr>
+      <w:r>
+        <w:rPr>
+          <w:lang w:val="es-ES"/>
+        </w:rPr>
+        <w:t>Una vez elegida la interfaz, en ambas se le preguntará al usuario qué sistema de persistencia desea usar, una mediante un mensaje en la consola, y otra mediante una ventana emergente (no se ha implementado esta funcionalidad porque el sistema de persistencia de la base de datos no se ha implementado, simplemente se ha dejado indicado, de modo que no tiene sentido preguntarle al usuario cual prefiere si se va a usar el modo de fichero de todas formas.)</w:t>
+      </w:r>
+      <w:r>
+        <w:rPr>
+          <w:lang w:val="es-ES"/>
+        </w:rPr>
+        <w:br/>
+        <w:t>Cuando se le pregunta al usuario por el sistema de persistencia, se realiza comprobaciones transparentes al usuario para comprobar que existe el fichero/base de datos donde debería estar, y lee los datos que haya guardados. Si no existía el fichero o la base de datos, se creará una nueva, creando una lista vacía.</w:t>
+      </w:r>
+    </w:p>
+    <w:p>
+      <w:pPr>
+        <w:rPr>
+          <w:lang w:val="es-ES"/>
+        </w:rPr>
+      </w:pPr>
+    </w:p>
+    <w:p>
+      <w:pPr>
+        <w:rPr>
+          <w:lang w:val="es-ES"/>
+        </w:rPr>
+      </w:pPr>
+      <w:r>
+        <w:rPr>
+          <w:lang w:val="es-ES"/>
+        </w:rPr>
+        <w:t>A partir de este momento se trabajará sobre una lista local, para evitar leer y escribir en el fichero continuamente, o incluso más importante, evitando hacer tantas llamadas a la base de datos.</w:t>
+      </w:r>
+    </w:p>
+    <w:p>
+      <w:pPr>
+        <w:rPr>
+          <w:lang w:val="es-ES"/>
+        </w:rPr>
+      </w:pPr>
+      <w:r>
+        <w:rPr>
+          <w:lang w:val="es-ES"/>
+        </w:rPr>
+        <w:lastRenderedPageBreak/>
+        <w:t>NOTA: se ha implementado de esta forma ya que no consider</w:t>
+      </w:r>
+      <w:r>
+        <w:rPr>
+          <w:lang w:val="es-ES"/>
+        </w:rPr>
+        <w:t xml:space="preserve">amos relevante </w:t>
+      </w:r>
+      <w:r>
+        <w:rPr>
+          <w:lang w:val="es-ES"/>
+        </w:rPr>
+        <w:t>que se pierdan algunos datos si incrementamos la velocidad de trabajo del usuario</w:t>
+      </w:r>
+      <w:r>
+        <w:rPr>
+          <w:lang w:val="es-ES"/>
+        </w:rPr>
+        <w:t xml:space="preserve"> lo suficiente. En caso de que se esperen pérdidas de datos más grandes o con sistemas con fallos continuos, se podría llegar a implementar el sistema de persistencia de otra manera, reflejando cada cambio que hagamos en el fichero o la base de datos, y aunque se perdería eficacia, se ganaría en seguridad.</w:t>
+      </w:r>
+    </w:p>
+    <w:p>
+      <w:pPr>
+        <w:rPr>
+          <w:lang w:val="es-ES"/>
+        </w:rPr>
+      </w:pPr>
+    </w:p>
+    <w:p>
+      <w:pPr>
+        <w:rPr>
+          <w:lang w:val="es-ES"/>
+        </w:rPr>
+      </w:pPr>
+      <w:r>
+        <w:rPr>
+          <w:lang w:val="es-ES"/>
+        </w:rPr>
+        <w:t xml:space="preserve">La </w:t>
+      </w:r>
+      <w:r>
+        <w:rPr>
+          <w:lang w:val="es-ES"/>
+        </w:rPr>
+        <w:t xml:space="preserve">antigua </w:t>
+      </w:r>
+      <w:r>
+        <w:rPr>
+          <w:lang w:val="es-ES"/>
+        </w:rPr>
+        <w:t xml:space="preserve">clase </w:t>
+      </w:r>
+      <w:proofErr w:type="spellStart"/>
+      <w:r>
+        <w:rPr>
+          <w:b/>
+          <w:lang w:val="es-ES"/>
+        </w:rPr>
+        <w:t>Utilities</w:t>
+      </w:r>
+      <w:proofErr w:type="spellEnd"/>
+      <w:r>
+        <w:rPr>
+          <w:lang w:val="es-ES"/>
+        </w:rPr>
+        <w:t xml:space="preserve"> </w:t>
+      </w:r>
+      <w:r>
+        <w:rPr>
+          <w:lang w:val="es-ES"/>
+        </w:rPr>
+        <w:t xml:space="preserve">se ha dividido, de manera que todas las operaciones que realizamos sobre la lista con productos ahora se encuentran en </w:t>
+      </w:r>
+      <w:proofErr w:type="spellStart"/>
+      <w:r>
+        <w:rPr>
+          <w:b/>
+          <w:lang w:val="es-ES"/>
+        </w:rPr>
+        <w:t>ProductListOperations</w:t>
+      </w:r>
+      <w:proofErr w:type="spellEnd"/>
+      <w:r>
+        <w:rPr>
+          <w:lang w:val="es-ES"/>
+        </w:rPr>
+        <w:t xml:space="preserve">, y todo lo relativo a rutas, ficheros, </w:t>
+      </w:r>
+      <w:proofErr w:type="spellStart"/>
+      <w:r>
+        <w:rPr>
+          <w:lang w:val="es-ES"/>
+        </w:rPr>
+        <w:t>etc</w:t>
+      </w:r>
+      <w:proofErr w:type="spellEnd"/>
+      <w:r>
+        <w:rPr>
+          <w:lang w:val="es-ES"/>
+        </w:rPr>
+        <w:t xml:space="preserve"> se ha movido al correspondiente fichero de persistencia mediante fichero.</w:t>
+      </w:r>
+      <w:r>
+        <w:rPr>
+          <w:lang w:val="es-ES"/>
+        </w:rPr>
+        <w:br/>
+        <w:t xml:space="preserve">Seguimos teniendo un </w:t>
+      </w:r>
+      <w:proofErr w:type="spellStart"/>
+      <w:r>
+        <w:rPr>
+          <w:b/>
+          <w:lang w:val="es-ES"/>
+        </w:rPr>
+        <w:t>GenerlUtilities</w:t>
+      </w:r>
+      <w:proofErr w:type="spellEnd"/>
+      <w:r>
+        <w:rPr>
+          <w:lang w:val="es-ES"/>
+        </w:rPr>
+        <w:t>, aunque sólo tiene métodos generales, relacionados con el tipo de sistema operativo para construir las rutas de ficheros (usamos en los sistemas de persistencia).</w:t>
+      </w:r>
+    </w:p>
+    <w:p>
+      <w:pPr>
+        <w:rPr>
+          <w:lang w:val="es-ES"/>
+        </w:rPr>
+      </w:pPr>
+    </w:p>
+    <w:p>
+      <w:pPr>
+        <w:rPr>
+          <w:lang w:val="es-ES"/>
+        </w:rPr>
+      </w:pPr>
+      <w:r>
+        <w:rPr>
+          <w:lang w:val="es-ES"/>
+        </w:rPr>
+        <w:t xml:space="preserve">La clase </w:t>
+      </w:r>
+      <w:proofErr w:type="spellStart"/>
+      <w:r>
+        <w:rPr>
+          <w:b/>
+          <w:lang w:val="es-ES"/>
+        </w:rPr>
+        <w:t>ChosenProduct</w:t>
+      </w:r>
+      <w:proofErr w:type="spellEnd"/>
+      <w:r>
+        <w:rPr>
+          <w:lang w:val="es-ES"/>
+        </w:rPr>
+        <w:t xml:space="preserve"> se ha eliminado, ya que estábamos realizando operaciones sobre productos en ella y en la clase </w:t>
+      </w:r>
+      <w:proofErr w:type="spellStart"/>
+      <w:r>
+        <w:rPr>
+          <w:b/>
+          <w:lang w:val="es-ES"/>
+        </w:rPr>
+        <w:t>Product</w:t>
+      </w:r>
+      <w:proofErr w:type="spellEnd"/>
+      <w:r>
+        <w:rPr>
+          <w:lang w:val="es-ES"/>
+        </w:rPr>
+        <w:t>, de manera que todas las operaciones relacionadas se han quedado en esta última clase, dejando dichas operaciones lo más sencillas posibles, trasladando parte de la lógica común a los métodos de otras clases (</w:t>
+      </w:r>
+      <w:proofErr w:type="spellStart"/>
+      <w:r>
+        <w:rPr>
+          <w:b/>
+          <w:lang w:val="es-ES"/>
+        </w:rPr>
+        <w:t>ProductList</w:t>
+      </w:r>
+      <w:proofErr w:type="spellEnd"/>
+      <w:r>
+        <w:rPr>
+          <w:lang w:val="es-ES"/>
+        </w:rPr>
+        <w:t xml:space="preserve"> y </w:t>
+      </w:r>
+      <w:proofErr w:type="spellStart"/>
+      <w:r>
+        <w:rPr>
+          <w:b/>
+          <w:lang w:val="es-ES"/>
+        </w:rPr>
+        <w:t>ProductListOperations</w:t>
+      </w:r>
+      <w:proofErr w:type="spellEnd"/>
       <w:r>
         <w:rPr>
           <w:lang w:val="es-ES"/>
@@ -1538,1180 +2229,723 @@
           <w:lang w:val="es-ES"/>
         </w:rPr>
       </w:pPr>
-      <w:r>
-        <w:rPr>
-          <w:lang w:val="es-ES"/>
-        </w:rPr>
-        <w:t>Para añadir un producto, se le pide al usuario un nombre (el cual se compara para saber si ya existe en la lista), y una cantidad de ese producto.</w:t>
+    </w:p>
+    <w:p>
+      <w:pPr>
+        <w:rPr>
+          <w:lang w:val="es-ES"/>
+        </w:rPr>
+      </w:pPr>
+      <w:r>
+        <w:rPr>
+          <w:lang w:val="es-ES"/>
+        </w:rPr>
+        <w:t xml:space="preserve">La lista </w:t>
+      </w:r>
+      <w:r>
+        <w:rPr>
+          <w:lang w:val="es-ES"/>
+        </w:rPr>
+        <w:t xml:space="preserve">con productos se sigue almacenando </w:t>
+      </w:r>
+      <w:r>
+        <w:rPr>
+          <w:lang w:val="es-ES"/>
+        </w:rPr>
+        <w:t xml:space="preserve">en </w:t>
+      </w:r>
+      <w:proofErr w:type="spellStart"/>
+      <w:r>
+        <w:rPr>
+          <w:b/>
+          <w:lang w:val="es-ES"/>
+        </w:rPr>
+        <w:t>ProductList</w:t>
+      </w:r>
+      <w:proofErr w:type="spellEnd"/>
+      <w:r>
+        <w:rPr>
+          <w:lang w:val="es-ES"/>
+        </w:rPr>
+        <w:t xml:space="preserve">, </w:t>
+      </w:r>
+      <w:r>
+        <w:rPr>
+          <w:lang w:val="es-ES"/>
+        </w:rPr>
+        <w:t xml:space="preserve">a modo de </w:t>
+      </w:r>
+      <w:proofErr w:type="spellStart"/>
+      <w:r>
+        <w:rPr>
+          <w:lang w:val="es-ES"/>
+        </w:rPr>
+        <w:t>Singleton</w:t>
+      </w:r>
+      <w:proofErr w:type="spellEnd"/>
+      <w:r>
+        <w:rPr>
+          <w:lang w:val="es-ES"/>
+        </w:rPr>
+        <w:t>, para facilitar la implementación y asegurarnos las int</w:t>
+      </w:r>
+      <w:r>
+        <w:rPr>
+          <w:lang w:val="es-ES"/>
+        </w:rPr>
+        <w:t>eracciones sobre la misma lista a lo largo de todo el programa.</w:t>
+      </w:r>
+    </w:p>
+    <w:p>
+      <w:pPr>
+        <w:rPr>
+          <w:lang w:val="es-ES"/>
+        </w:rPr>
+      </w:pPr>
+    </w:p>
+    <w:p>
+      <w:pPr>
+        <w:rPr>
+          <w:lang w:val="es-ES"/>
+        </w:rPr>
+      </w:pPr>
+      <w:r>
+        <w:rPr>
+          <w:lang w:val="es-ES"/>
+        </w:rPr>
+        <w:t xml:space="preserve">Como elementos extra, hemos decidido crear una serie de ejecutables para facilitarle al usuario su ejecución. Como se especifica en el README.txt del repositorio, dichos ejecutables se encuentran en la carpeta </w:t>
+      </w:r>
+      <w:proofErr w:type="spellStart"/>
+      <w:r>
+        <w:rPr>
+          <w:b/>
+          <w:lang w:val="es-ES"/>
+        </w:rPr>
+        <w:t>ShoppingList</w:t>
+      </w:r>
+      <w:r>
+        <w:rPr>
+          <w:b/>
+          <w:lang w:val="es-ES"/>
+        </w:rPr>
+        <w:t>UI</w:t>
+      </w:r>
+      <w:r>
+        <w:rPr>
+          <w:b/>
+          <w:lang w:val="es-ES"/>
+        </w:rPr>
+        <w:t>_Portable</w:t>
+      </w:r>
+      <w:proofErr w:type="spellEnd"/>
+      <w:r>
+        <w:rPr>
+          <w:lang w:val="es-ES"/>
+        </w:rPr>
+        <w:t>, en el caso de que se quiera utilizar la interfaz en modo texto</w:t>
+      </w:r>
+      <w:r>
+        <w:rPr>
+          <w:lang w:val="es-ES"/>
+        </w:rPr>
+        <w:t xml:space="preserve">, </w:t>
+      </w:r>
+      <w:r>
+        <w:rPr>
+          <w:lang w:val="es-ES"/>
+        </w:rPr>
+        <w:t xml:space="preserve">o en la carpeta </w:t>
+      </w:r>
+      <w:proofErr w:type="spellStart"/>
+      <w:r>
+        <w:rPr>
+          <w:b/>
+          <w:lang w:val="es-ES"/>
+        </w:rPr>
+        <w:t>ShoppingListGUI_Portable</w:t>
+      </w:r>
+      <w:proofErr w:type="spellEnd"/>
+      <w:r>
+        <w:rPr>
+          <w:lang w:val="es-ES"/>
+        </w:rPr>
+        <w:t xml:space="preserve">, en el caso de que se quiera utilizar la interfaz gráfica, </w:t>
+      </w:r>
+      <w:r>
+        <w:rPr>
+          <w:lang w:val="es-ES"/>
+        </w:rPr>
+        <w:t>y para ejecutarlo sólo hay que ejecutar el .</w:t>
+      </w:r>
+      <w:proofErr w:type="spellStart"/>
+      <w:r>
+        <w:rPr>
+          <w:lang w:val="es-ES"/>
+        </w:rPr>
+        <w:t>bat</w:t>
+      </w:r>
+      <w:proofErr w:type="spellEnd"/>
+      <w:r>
+        <w:rPr>
+          <w:lang w:val="es-ES"/>
+        </w:rPr>
+        <w:t xml:space="preserve"> si estamos en Windows o el .</w:t>
+      </w:r>
+      <w:proofErr w:type="spellStart"/>
+      <w:r>
+        <w:rPr>
+          <w:lang w:val="es-ES"/>
+        </w:rPr>
+        <w:t>sh</w:t>
+      </w:r>
+      <w:proofErr w:type="spellEnd"/>
+      <w:r>
+        <w:rPr>
+          <w:lang w:val="es-ES"/>
+        </w:rPr>
+        <w:t xml:space="preserve"> si estamos en Linux.</w:t>
+      </w:r>
+    </w:p>
+    <w:p>
+      <w:pPr>
+        <w:rPr>
+          <w:lang w:val="es-ES"/>
+        </w:rPr>
+      </w:pPr>
+    </w:p>
+    <w:p>
+      <w:pPr>
+        <w:rPr>
+          <w:lang w:val="es-ES"/>
+        </w:rPr>
+      </w:pPr>
+    </w:p>
+    <w:p>
+      <w:pPr>
+        <w:pStyle w:val="Ttulo1"/>
+        <w:rPr>
+          <w:lang w:val="es-ES"/>
+        </w:rPr>
+      </w:pPr>
+      <w:bookmarkStart w:id="3" w:name="_Toc499491749"/>
+      <w:r>
+        <w:rPr>
+          <w:lang w:val="es-ES"/>
+        </w:rPr>
+        <w:t>Patrones</w:t>
+      </w:r>
+      <w:bookmarkEnd w:id="3"/>
+    </w:p>
+    <w:p>
+      <w:pPr>
+        <w:rPr>
+          <w:lang w:val="es-ES"/>
+        </w:rPr>
+      </w:pPr>
+    </w:p>
+    <w:p>
+      <w:pPr>
+        <w:rPr>
+          <w:lang w:val="es-ES"/>
+        </w:rPr>
+      </w:pPr>
+      <w:r>
+        <w:rPr>
+          <w:lang w:val="es-ES"/>
+        </w:rPr>
+        <w:t xml:space="preserve">En cuanto a patrones de diseño utilizados hemos utilizado </w:t>
+      </w:r>
+      <w:proofErr w:type="spellStart"/>
+      <w:r>
+        <w:rPr>
+          <w:lang w:val="es-ES"/>
+        </w:rPr>
+        <w:t>Singleton</w:t>
+      </w:r>
+      <w:proofErr w:type="spellEnd"/>
+      <w:r>
+        <w:rPr>
+          <w:lang w:val="es-ES"/>
+        </w:rPr>
+        <w:t xml:space="preserve"> para la clase </w:t>
+      </w:r>
+      <w:proofErr w:type="spellStart"/>
+      <w:r>
+        <w:rPr>
+          <w:lang w:val="es-ES"/>
+        </w:rPr>
+        <w:t>ProductList</w:t>
+      </w:r>
+      <w:proofErr w:type="spellEnd"/>
+      <w:r>
+        <w:rPr>
+          <w:lang w:val="es-ES"/>
+        </w:rPr>
+        <w:t>, así llamando a la clase nos aseguramos de que solamente haya una instancia de la lista, siendo fácil el acceso a esta lista en cualquier parte del código.</w:t>
+      </w:r>
+    </w:p>
+    <w:p>
+      <w:pPr>
+        <w:rPr>
+          <w:lang w:val="es-ES"/>
+        </w:rPr>
+      </w:pPr>
+      <w:r>
+        <w:rPr>
+          <w:lang w:val="es-ES"/>
+        </w:rPr>
+        <w:t>Hemos barajado la posibilidad de utilizar el patrón fachada para la lista y sus métodos, pero en este caso no es necesario debido a la baja complejidad del proyecto.</w:t>
+      </w:r>
+    </w:p>
+    <w:p>
+      <w:pPr>
+        <w:rPr>
+          <w:lang w:val="es-ES"/>
+        </w:rPr>
+      </w:pPr>
+      <w:r>
+        <w:rPr>
+          <w:lang w:val="es-ES"/>
+        </w:rPr>
+        <w:lastRenderedPageBreak/>
+        <w:t xml:space="preserve">Además, hemos barajado la posibilidad de utilizar el patrón Prototipo para la interfaz. Tenemos una clase que se llama </w:t>
+      </w:r>
+      <w:proofErr w:type="spellStart"/>
+      <w:r>
+        <w:rPr>
+          <w:b/>
+          <w:lang w:val="es-ES"/>
+        </w:rPr>
+        <w:t>UI</w:t>
+      </w:r>
+      <w:r>
+        <w:rPr>
+          <w:b/>
+          <w:lang w:val="es-ES"/>
+        </w:rPr>
+        <w:t>Manager</w:t>
+      </w:r>
+      <w:proofErr w:type="spellEnd"/>
+      <w:r>
+        <w:rPr>
+          <w:lang w:val="es-ES"/>
+        </w:rPr>
+        <w:t xml:space="preserve"> de la cual derivan tanto la Interfaz de texto </w:t>
+      </w:r>
+      <w:r>
+        <w:rPr>
+          <w:lang w:val="es-ES"/>
+        </w:rPr>
+        <w:t>(</w:t>
+      </w:r>
+      <w:r>
+        <w:rPr>
+          <w:b/>
+          <w:lang w:val="es-ES"/>
+        </w:rPr>
+        <w:t>UI</w:t>
+      </w:r>
+      <w:r>
+        <w:rPr>
+          <w:lang w:val="es-ES"/>
+        </w:rPr>
+        <w:t xml:space="preserve">) </w:t>
+      </w:r>
+      <w:r>
+        <w:rPr>
+          <w:lang w:val="es-ES"/>
+        </w:rPr>
+        <w:t xml:space="preserve">como la gráfica </w:t>
+      </w:r>
+      <w:r>
+        <w:rPr>
+          <w:lang w:val="es-ES"/>
+        </w:rPr>
+        <w:t>(</w:t>
+      </w:r>
+      <w:r>
+        <w:rPr>
+          <w:b/>
+          <w:lang w:val="es-ES"/>
+        </w:rPr>
+        <w:t>GUI</w:t>
+      </w:r>
+      <w:r>
+        <w:rPr>
+          <w:lang w:val="es-ES"/>
+        </w:rPr>
+        <w:t>)</w:t>
+      </w:r>
+      <w:r>
+        <w:rPr>
+          <w:lang w:val="es-ES"/>
+        </w:rPr>
+        <w:t>. Pero al no existir nada más que una instancia de cada una no es necesario.</w:t>
+      </w:r>
+      <w:r>
+        <w:rPr>
+          <w:lang w:val="es-ES"/>
+        </w:rPr>
+        <w:t xml:space="preserve"> Lo mismo ocurre en el caso del sistema de persistencia: tenemos una clase abstracta </w:t>
+      </w:r>
+      <w:proofErr w:type="spellStart"/>
+      <w:r>
+        <w:rPr>
+          <w:b/>
+          <w:lang w:val="es-ES"/>
+        </w:rPr>
+        <w:t>PersistenceManager</w:t>
+      </w:r>
+      <w:proofErr w:type="spellEnd"/>
+      <w:r>
+        <w:rPr>
+          <w:lang w:val="es-ES"/>
+        </w:rPr>
+        <w:t>, de la cual derivan el sistema de persistencia de ficheros (</w:t>
+      </w:r>
+      <w:proofErr w:type="spellStart"/>
+      <w:r>
+        <w:rPr>
+          <w:b/>
+          <w:lang w:val="es-ES"/>
+        </w:rPr>
+        <w:t>FilePersistence</w:t>
+      </w:r>
+      <w:proofErr w:type="spellEnd"/>
+      <w:r>
+        <w:rPr>
+          <w:lang w:val="es-ES"/>
+        </w:rPr>
+        <w:t>) y el sistema de persistencia de la base de datos (</w:t>
+      </w:r>
+      <w:proofErr w:type="spellStart"/>
+      <w:r>
+        <w:rPr>
+          <w:b/>
+          <w:lang w:val="es-ES"/>
+        </w:rPr>
+        <w:t>DBPersistence</w:t>
+      </w:r>
+      <w:proofErr w:type="spellEnd"/>
+      <w:r>
+        <w:rPr>
+          <w:lang w:val="es-ES"/>
+        </w:rPr>
+        <w:t>).</w:t>
+      </w:r>
+    </w:p>
+    <w:p>
+      <w:pPr>
+        <w:rPr>
+          <w:lang w:val="es-ES"/>
+        </w:rPr>
+      </w:pPr>
+    </w:p>
+    <w:p>
+      <w:pPr>
+        <w:rPr>
+          <w:lang w:val="es-ES"/>
+        </w:rPr>
+      </w:pPr>
+      <w:r>
+        <w:rPr>
+          <w:lang w:val="es-ES"/>
+        </w:rPr>
+        <w:t xml:space="preserve">NOTA: al principio teníamos problemas a la hora de hacer que </w:t>
+      </w:r>
+      <w:proofErr w:type="spellStart"/>
+      <w:r>
+        <w:rPr>
+          <w:b/>
+          <w:lang w:val="es-ES"/>
+        </w:rPr>
+        <w:t>MainWindow</w:t>
+      </w:r>
+      <w:proofErr w:type="spellEnd"/>
+      <w:r>
+        <w:rPr>
+          <w:lang w:val="es-ES"/>
+        </w:rPr>
+        <w:t xml:space="preserve"> (la clase que lanza la aplicación gráfica), se comunicara con GUI para poder usar los métodos del </w:t>
+      </w:r>
+      <w:proofErr w:type="spellStart"/>
+      <w:r>
+        <w:rPr>
+          <w:lang w:val="es-ES"/>
+        </w:rPr>
+        <w:t>UIManager</w:t>
+      </w:r>
+      <w:proofErr w:type="spellEnd"/>
+      <w:r>
+        <w:rPr>
+          <w:lang w:val="es-ES"/>
+        </w:rPr>
+        <w:t xml:space="preserve">, ya que esta </w:t>
+      </w:r>
+      <w:proofErr w:type="spellStart"/>
+      <w:r>
+        <w:rPr>
+          <w:lang w:val="es-ES"/>
+        </w:rPr>
+        <w:t>MainWindow</w:t>
+      </w:r>
+      <w:proofErr w:type="spellEnd"/>
+      <w:r>
+        <w:rPr>
+          <w:lang w:val="es-ES"/>
+        </w:rPr>
+        <w:t xml:space="preserve"> extiende de </w:t>
+      </w:r>
+      <w:proofErr w:type="spellStart"/>
+      <w:r>
+        <w:rPr>
+          <w:b/>
+          <w:lang w:val="es-ES"/>
+        </w:rPr>
+        <w:t>Application</w:t>
+      </w:r>
+      <w:proofErr w:type="spellEnd"/>
+      <w:r>
+        <w:rPr>
+          <w:lang w:val="es-ES"/>
+        </w:rPr>
+        <w:t xml:space="preserve">, una clase propia de Java, por lo que no podíamos hacer que extendiera también de GUI, de modo que decidimos instanciar el GUI dentro del propio </w:t>
+      </w:r>
+      <w:proofErr w:type="spellStart"/>
+      <w:r>
+        <w:rPr>
+          <w:lang w:val="es-ES"/>
+        </w:rPr>
+        <w:t>MainWindow</w:t>
+      </w:r>
+      <w:proofErr w:type="spellEnd"/>
+      <w:r>
+        <w:rPr>
+          <w:lang w:val="es-ES"/>
+        </w:rPr>
+        <w:t>, solventando este problema.</w:t>
+      </w:r>
+    </w:p>
+    <w:p>
+      <w:pPr>
+        <w:rPr>
+          <w:lang w:val="es-ES"/>
+        </w:rPr>
+      </w:pPr>
+    </w:p>
+    <w:p>
+      <w:pPr>
+        <w:rPr>
+          <w:lang w:val="es-ES"/>
+        </w:rPr>
+      </w:pPr>
+      <w:r>
+        <w:rPr>
+          <w:lang w:val="es-ES"/>
+        </w:rPr>
+        <w:t>No hemos realizado ningún patrón más a primera vista, aunque hemos simplificado bastante nuestro código intentando reducir el número de funciones que hacían cosas parecidas, y combinarlas en una sola</w:t>
+      </w:r>
+      <w:r>
+        <w:rPr>
+          <w:lang w:val="es-ES"/>
+        </w:rPr>
+        <w:t>, haciéndola más genérica</w:t>
+      </w:r>
+      <w:r>
+        <w:rPr>
+          <w:lang w:val="es-ES"/>
+        </w:rPr>
+        <w:t xml:space="preserve">. </w:t>
+      </w:r>
+      <w:r>
+        <w:rPr>
+          <w:lang w:val="es-ES"/>
+        </w:rPr>
+        <w:t xml:space="preserve">De igual manera que métodos en los que antes teníamos demasiadas líneas de código les hemos reducido todo lo posible (ver </w:t>
+      </w:r>
+      <w:proofErr w:type="spellStart"/>
+      <w:r>
+        <w:rPr>
+          <w:b/>
+          <w:lang w:val="es-ES"/>
+        </w:rPr>
+        <w:t>askUserInfo</w:t>
+      </w:r>
+      <w:proofErr w:type="spellEnd"/>
+      <w:r>
+        <w:rPr>
+          <w:lang w:val="es-ES"/>
+        </w:rPr>
+        <w:t xml:space="preserve"> en la clase UI).</w:t>
+      </w:r>
+    </w:p>
+    <w:p>
+      <w:pPr>
+        <w:rPr>
+          <w:lang w:val="es-ES"/>
+        </w:rPr>
+      </w:pPr>
+    </w:p>
+    <w:p>
+      <w:pPr>
+        <w:rPr>
+          <w:lang w:val="es-ES"/>
+        </w:rPr>
+      </w:pPr>
+    </w:p>
+    <w:p>
+      <w:pPr>
+        <w:rPr>
+          <w:lang w:val="es-ES"/>
+        </w:rPr>
+      </w:pPr>
+    </w:p>
+    <w:p>
+      <w:pPr>
+        <w:pStyle w:val="Ttulo1"/>
+        <w:rPr>
+          <w:lang w:val="es-ES"/>
+        </w:rPr>
+      </w:pPr>
+      <w:bookmarkStart w:id="4" w:name="_Toc499491750"/>
+      <w:r>
+        <w:rPr>
+          <w:lang w:val="es-ES"/>
+        </w:rPr>
+        <w:t>Conclusiones</w:t>
+      </w:r>
+      <w:bookmarkEnd w:id="4"/>
+    </w:p>
+    <w:p>
+      <w:pPr>
+        <w:rPr>
+          <w:lang w:val="es-ES"/>
+        </w:rPr>
+      </w:pPr>
+    </w:p>
+    <w:p>
+      <w:pPr>
+        <w:rPr>
+          <w:lang w:val="es-ES"/>
+        </w:rPr>
+      </w:pPr>
+      <w:r>
+        <w:rPr>
+          <w:lang w:val="es-ES"/>
+        </w:rPr>
+        <w:t>Para la realización del p</w:t>
+      </w:r>
+      <w:r>
+        <w:rPr>
+          <w:lang w:val="es-ES"/>
+        </w:rPr>
+        <w:t>royecto hemos pensado en la usabilidad como primer factor. Para el usuario tiene que ser fácil manipular su lista</w:t>
+      </w:r>
+      <w:r>
+        <w:rPr>
+          <w:lang w:val="es-ES"/>
+        </w:rPr>
+        <w:t xml:space="preserve"> y ver los resultados instantáneamente en el caso de la interfaz gráfica</w:t>
+      </w:r>
+      <w:r>
+        <w:rPr>
+          <w:lang w:val="es-ES"/>
+        </w:rPr>
+        <w:t>.</w:t>
+      </w:r>
+    </w:p>
+    <w:p>
+      <w:pPr>
+        <w:rPr>
+          <w:lang w:val="es-ES"/>
+        </w:rPr>
+      </w:pPr>
+      <w:r>
+        <w:rPr>
+          <w:lang w:val="es-ES"/>
+        </w:rPr>
+        <w:t xml:space="preserve">En cuanto al uso de patrones no nos hemos obsesionado con la utilización de ellos, sino que hemos planificado la codificación </w:t>
+      </w:r>
+      <w:r>
+        <w:rPr>
+          <w:lang w:val="es-ES"/>
+        </w:rPr>
+        <w:t>del código del modo má</w:t>
+      </w:r>
+      <w:r>
+        <w:rPr>
+          <w:lang w:val="es-ES"/>
+        </w:rPr>
+        <w:t xml:space="preserve">s natural, surgiendo los patrones de forma </w:t>
+      </w:r>
+      <w:r>
+        <w:rPr>
+          <w:lang w:val="es-ES"/>
+        </w:rPr>
+        <w:t>natural</w:t>
+      </w:r>
+      <w:r>
+        <w:rPr>
+          <w:lang w:val="es-ES"/>
+        </w:rPr>
+        <w:t>.</w:t>
+      </w:r>
+    </w:p>
+    <w:p>
+      <w:pPr>
+        <w:rPr>
+          <w:lang w:val="es-ES"/>
+        </w:rPr>
+      </w:pPr>
+    </w:p>
+    <w:p>
+      <w:pPr>
+        <w:rPr>
+          <w:lang w:val="es-ES"/>
+        </w:rPr>
+      </w:pPr>
+      <w:r>
+        <w:rPr>
+          <w:lang w:val="es-ES"/>
+        </w:rPr>
+        <w:t xml:space="preserve">Como se pide que se puedan implementar más funcionalidades en un futuro, se han dejado algunos métodos sin completar, como los de la clase </w:t>
+      </w:r>
+      <w:proofErr w:type="spellStart"/>
+      <w:r>
+        <w:rPr>
+          <w:b/>
+          <w:lang w:val="es-ES"/>
+        </w:rPr>
+        <w:t>DBPersistence</w:t>
+      </w:r>
+      <w:proofErr w:type="spellEnd"/>
+      <w:r>
+        <w:rPr>
+          <w:lang w:val="es-ES"/>
+        </w:rPr>
+        <w:t xml:space="preserve">, que se comunicaría con la base de datos, realizaría la conexión y leería y guardaría los datos. </w:t>
       </w:r>
       <w:r>
         <w:rPr>
           <w:lang w:val="es-ES"/>
         </w:rPr>
         <w:br/>
-        <w:t>En caso de que la cantidad sea 0 o menor que 0, se le preguntará al usuario si quiere guardarla a pesar de ser una cantidad no válida, en cuyo caso se guardará como favorito para que no se elimine.</w:t>
-      </w:r>
-      <w:r>
-        <w:rPr>
-          <w:lang w:val="es-ES"/>
-        </w:rPr>
-        <w:br/>
-        <w:t>El nuevo producto se guarda en la posición de la lista determinada por la ID, que se calcula en función del tamaño de la lista.</w:t>
-      </w:r>
-    </w:p>
-    <w:p>
-      <w:pPr>
-        <w:rPr>
-          <w:lang w:val="es-ES"/>
-        </w:rPr>
-      </w:pPr>
-      <w:r>
-        <w:rPr>
-          <w:lang w:val="es-ES"/>
-        </w:rPr>
-        <w:t xml:space="preserve">Para eliminar un producto, se le pide al usuario la ID de ese producto (la cual se compara para saber si hay un producto con esa ID), </w:t>
-      </w:r>
-      <w:r>
-        <w:rPr>
-          <w:lang w:val="es-ES"/>
-        </w:rPr>
-        <w:t>en cuyo caso se borra</w:t>
-      </w:r>
-      <w:r>
-        <w:rPr>
-          <w:lang w:val="es-ES"/>
-        </w:rPr>
-        <w:t>.</w:t>
-      </w:r>
-    </w:p>
-    <w:p>
-      <w:pPr>
-        <w:rPr>
-          <w:lang w:val="es-ES"/>
-        </w:rPr>
-      </w:pPr>
-      <w:r>
-        <w:rPr>
-          <w:lang w:val="es-ES"/>
-        </w:rPr>
-        <w:t>Para modificar un producto, le tenemos que especificar la ID de dicho producto, y a continuación nos preguntará qué parámetro queremos modificar, si el nombre, la cantidad de producto o su precio. También tenemos una opción de cancelar modificación, devolviéndonos al menú principal.</w:t>
-      </w:r>
-      <w:r>
-        <w:rPr>
-          <w:lang w:val="es-ES"/>
-        </w:rPr>
-        <w:br/>
-        <w:t xml:space="preserve">En caso de que el nuevo nombre ya exista, no se cambiará, y para que el precio se elimine del producto debemos escribir cualquier valor negativo, que se representará en nuestra lista como un </w:t>
-      </w:r>
-      <w:proofErr w:type="spellStart"/>
-      <w:r>
-        <w:rPr>
-          <w:lang w:val="es-ES"/>
-        </w:rPr>
-        <w:t>guión</w:t>
-      </w:r>
-      <w:proofErr w:type="spellEnd"/>
-      <w:r>
-        <w:rPr>
-          <w:lang w:val="es-ES"/>
-        </w:rPr>
-        <w:t xml:space="preserve"> (por defecto).</w:t>
-      </w:r>
-    </w:p>
-    <w:p>
-      <w:pPr>
-        <w:rPr>
-          <w:lang w:val="es-ES"/>
-        </w:rPr>
-      </w:pPr>
-      <w:r>
-        <w:rPr>
-          <w:lang w:val="es-ES"/>
-        </w:rPr>
-        <w:t xml:space="preserve">Las siguientes opciones son marcar el producto como favorito y como comprado. En estos casos se cambia el valor de sus respectivas variables al contrario del que tengan (si la variable comprado estaba a false y se pulsa la opción de comprar, se pondrá a true, y viceversa). </w:t>
-      </w:r>
-      <w:r>
-        <w:rPr>
-          <w:lang w:val="es-ES"/>
-        </w:rPr>
-        <w:br/>
-        <w:t>En caso de que se establezca un producto como comprado y no fuera favorito, se eliminará de la lista.</w:t>
-      </w:r>
-    </w:p>
-    <w:p>
-      <w:pPr>
-        <w:rPr>
-          <w:lang w:val="es-ES"/>
-        </w:rPr>
-      </w:pPr>
-      <w:r>
-        <w:rPr>
-          <w:lang w:val="es-ES"/>
-        </w:rPr>
-        <w:t xml:space="preserve">La opción VIEW nos muestra una </w:t>
-      </w:r>
-      <w:proofErr w:type="spellStart"/>
-      <w:r>
-        <w:rPr>
-          <w:lang w:val="es-ES"/>
-        </w:rPr>
-        <w:t>preview</w:t>
-      </w:r>
-      <w:proofErr w:type="spellEnd"/>
-      <w:r>
-        <w:rPr>
-          <w:lang w:val="es-ES"/>
-        </w:rPr>
-        <w:t xml:space="preserve"> de nuestra lista (aún sin guardar en el fichero) por pantalla, con todos los campos de los productos, para cerrar la </w:t>
-      </w:r>
-      <w:proofErr w:type="spellStart"/>
-      <w:r>
-        <w:rPr>
-          <w:lang w:val="es-ES"/>
-        </w:rPr>
-        <w:t>preview</w:t>
-      </w:r>
-      <w:proofErr w:type="spellEnd"/>
-      <w:r>
-        <w:rPr>
-          <w:lang w:val="es-ES"/>
-        </w:rPr>
-        <w:t xml:space="preserve"> basta con pulsar cualquier tecla.</w:t>
-      </w:r>
-    </w:p>
-    <w:p>
-      <w:pPr>
-        <w:rPr>
-          <w:lang w:val="es-ES"/>
-        </w:rPr>
-      </w:pPr>
-      <w:r>
-        <w:rPr>
-          <w:lang w:val="es-ES"/>
-        </w:rPr>
-        <w:lastRenderedPageBreak/>
-        <w:t>La opción SAVE guarda la lista que hemos estado modificando hasta ahora en el fichero que le hayamos especificado al principio, pero no dejará de ejecutarse, sino que permanecerá en el menú principal por si queremos seguir editando la lista después de guardarla.</w:t>
-      </w:r>
-    </w:p>
-    <w:p>
-      <w:pPr>
-        <w:rPr>
-          <w:lang w:val="es-ES"/>
-        </w:rPr>
-      </w:pPr>
-      <w:r>
-        <w:rPr>
-          <w:lang w:val="es-ES"/>
-        </w:rPr>
-        <w:t>Por último, la opción EXIT nos permite dejar de editar la lista y detener la ejecución del programa sin guardar dicha lista en su correspondiente fichero.</w:t>
-      </w:r>
-    </w:p>
-    <w:p>
-      <w:pPr>
-        <w:rPr>
-          <w:lang w:val="es-ES"/>
-        </w:rPr>
-      </w:pPr>
-    </w:p>
-    <w:p>
-      <w:pPr>
-        <w:rPr>
-          <w:lang w:val="es-ES"/>
-        </w:rPr>
-      </w:pPr>
-    </w:p>
-    <w:p>
-      <w:pPr>
-        <w:pStyle w:val="Ttulo1"/>
-        <w:rPr>
-          <w:lang w:val="es-ES"/>
-        </w:rPr>
-      </w:pPr>
-      <w:bookmarkStart w:id="2" w:name="_Toc499491748"/>
-      <w:r>
-        <w:rPr>
-          <w:lang w:val="es-ES"/>
-        </w:rPr>
-        <w:t>Estructura</w:t>
-      </w:r>
-      <w:bookmarkEnd w:id="2"/>
-    </w:p>
-    <w:p>
-      <w:pPr>
-        <w:rPr>
-          <w:lang w:val="es-ES"/>
-        </w:rPr>
-      </w:pPr>
-    </w:p>
-    <w:p>
-      <w:pPr>
-        <w:rPr>
-          <w:lang w:val="es-ES"/>
-        </w:rPr>
-      </w:pPr>
-      <w:r>
-        <w:rPr>
-          <w:lang w:val="es-ES"/>
-        </w:rPr>
-        <w:t xml:space="preserve">Nuestro programa se divide en una </w:t>
-      </w:r>
-      <w:r>
-        <w:rPr>
-          <w:lang w:val="es-ES"/>
-        </w:rPr>
-        <w:t>clase principal</w:t>
-      </w:r>
-      <w:r>
-        <w:rPr>
-          <w:lang w:val="es-ES"/>
-        </w:rPr>
-        <w:t xml:space="preserve"> (</w:t>
-      </w:r>
-      <w:proofErr w:type="spellStart"/>
-      <w:r>
-        <w:rPr>
-          <w:b/>
-          <w:lang w:val="es-ES"/>
-        </w:rPr>
-        <w:t>Main</w:t>
-      </w:r>
-      <w:proofErr w:type="spellEnd"/>
-      <w:r>
-        <w:rPr>
-          <w:lang w:val="es-ES"/>
-        </w:rPr>
-        <w:t xml:space="preserve">), que se encarga de llamar a la </w:t>
-      </w:r>
-      <w:r>
-        <w:rPr>
-          <w:lang w:val="es-ES"/>
-        </w:rPr>
-        <w:t xml:space="preserve">interfaz </w:t>
-      </w:r>
-      <w:r>
-        <w:rPr>
-          <w:lang w:val="es-ES"/>
-        </w:rPr>
-        <w:t>en modo texto</w:t>
-      </w:r>
-      <w:r>
-        <w:rPr>
-          <w:lang w:val="es-ES"/>
-        </w:rPr>
-        <w:t xml:space="preserve"> que vamos a usar en nuestro caso</w:t>
-      </w:r>
-      <w:r>
-        <w:rPr>
-          <w:lang w:val="es-ES"/>
-        </w:rPr>
-        <w:t xml:space="preserve"> (UI)</w:t>
-      </w:r>
-      <w:r>
-        <w:rPr>
-          <w:lang w:val="es-ES"/>
-        </w:rPr>
-        <w:t xml:space="preserve"> que hereda de </w:t>
-      </w:r>
-      <w:r>
-        <w:rPr>
-          <w:b/>
-          <w:lang w:val="es-ES"/>
-        </w:rPr>
-        <w:t>Manager</w:t>
-      </w:r>
-      <w:r>
-        <w:rPr>
-          <w:lang w:val="es-ES"/>
-        </w:rPr>
-        <w:t>, clase de la que también hereda la interfaz gráfica.</w:t>
-      </w:r>
-    </w:p>
-    <w:p>
-      <w:pPr>
-        <w:rPr>
-          <w:lang w:val="es-ES"/>
-        </w:rPr>
-      </w:pPr>
-      <w:r>
-        <w:rPr>
-          <w:lang w:val="es-ES"/>
-        </w:rPr>
-        <w:t xml:space="preserve">Esta interfaz </w:t>
-      </w:r>
-      <w:r>
-        <w:rPr>
-          <w:lang w:val="es-ES"/>
-        </w:rPr>
-        <w:t>(</w:t>
-      </w:r>
-      <w:r>
-        <w:rPr>
-          <w:b/>
-          <w:lang w:val="es-ES"/>
-        </w:rPr>
-        <w:t>UI</w:t>
-      </w:r>
-      <w:r>
-        <w:rPr>
-          <w:lang w:val="es-ES"/>
-        </w:rPr>
-        <w:t xml:space="preserve">) </w:t>
-      </w:r>
-      <w:r>
-        <w:rPr>
-          <w:lang w:val="es-ES"/>
-        </w:rPr>
-        <w:t>se encarga de pedir todos los datos que hemos señalado en</w:t>
-      </w:r>
-      <w:r>
-        <w:rPr>
-          <w:lang w:val="es-ES"/>
-        </w:rPr>
-        <w:t xml:space="preserve"> el apartado anterior para el correcto funcionamiento de la aplicación. Además, indica por pantalla en todo momento lo que se va a realizar o se está realizando, guiando al usuario paso a paso.</w:t>
-      </w:r>
-    </w:p>
-    <w:p>
-      <w:pPr>
-        <w:rPr>
-          <w:lang w:val="es-ES"/>
-        </w:rPr>
-      </w:pPr>
-      <w:r>
-        <w:rPr>
-          <w:lang w:val="es-ES"/>
-        </w:rPr>
-        <w:t xml:space="preserve">Desde este menú en modo texto, y en función de las opciones que introduzca el usuario, se acceden al resto de métodos o clases (tiene algunas llamadas a las clases de </w:t>
-      </w:r>
-      <w:proofErr w:type="spellStart"/>
-      <w:r>
-        <w:rPr>
-          <w:lang w:val="es-ES"/>
-        </w:rPr>
-        <w:t>Utilities</w:t>
-      </w:r>
-      <w:proofErr w:type="spellEnd"/>
-      <w:r>
-        <w:rPr>
-          <w:lang w:val="es-ES"/>
-        </w:rPr>
-        <w:t xml:space="preserve"> y </w:t>
-      </w:r>
-      <w:proofErr w:type="spellStart"/>
-      <w:r>
-        <w:rPr>
-          <w:lang w:val="es-ES"/>
-        </w:rPr>
-        <w:t>ProductList</w:t>
-      </w:r>
-      <w:proofErr w:type="spellEnd"/>
-      <w:r>
-        <w:rPr>
-          <w:lang w:val="es-ES"/>
-        </w:rPr>
-        <w:t>).</w:t>
-      </w:r>
-      <w:r>
-        <w:rPr>
-          <w:lang w:val="es-ES"/>
-        </w:rPr>
-        <w:t xml:space="preserve"> Las opciones BUY, FAV y MOD hacen cambios directamente sobre el producto especificado en la clase </w:t>
-      </w:r>
-      <w:proofErr w:type="spellStart"/>
-      <w:r>
-        <w:rPr>
-          <w:lang w:val="es-ES"/>
-        </w:rPr>
-        <w:t>ChosenProduct</w:t>
-      </w:r>
-      <w:proofErr w:type="spellEnd"/>
-      <w:r>
-        <w:rPr>
-          <w:lang w:val="es-ES"/>
-        </w:rPr>
-        <w:t xml:space="preserve">, mientras que ADD, DEL y SAVE interactúan con el objeto </w:t>
-      </w:r>
-      <w:proofErr w:type="spellStart"/>
-      <w:r>
-        <w:rPr>
-          <w:lang w:val="es-ES"/>
-        </w:rPr>
-        <w:t>Singleton</w:t>
-      </w:r>
-      <w:proofErr w:type="spellEnd"/>
-      <w:r>
-        <w:rPr>
-          <w:lang w:val="es-ES"/>
-        </w:rPr>
-        <w:t xml:space="preserve"> de la clase </w:t>
-      </w:r>
-      <w:proofErr w:type="spellStart"/>
-      <w:r>
-        <w:rPr>
-          <w:lang w:val="es-ES"/>
-        </w:rPr>
-        <w:t>ProductList</w:t>
-      </w:r>
-      <w:proofErr w:type="spellEnd"/>
-      <w:r>
-        <w:rPr>
-          <w:lang w:val="es-ES"/>
-        </w:rPr>
-        <w:t xml:space="preserve">. Las opciones VIEW y EXIT no modifican ningún valor, simplemente accede al </w:t>
-      </w:r>
-      <w:proofErr w:type="spellStart"/>
-      <w:r>
-        <w:rPr>
-          <w:lang w:val="es-ES"/>
-        </w:rPr>
-        <w:t>Singleton</w:t>
-      </w:r>
-      <w:proofErr w:type="spellEnd"/>
-      <w:r>
-        <w:rPr>
-          <w:lang w:val="es-ES"/>
-        </w:rPr>
-        <w:t xml:space="preserve"> del </w:t>
-      </w:r>
-      <w:proofErr w:type="spellStart"/>
-      <w:r>
-        <w:rPr>
-          <w:lang w:val="es-ES"/>
-        </w:rPr>
-        <w:t>ProductList</w:t>
-      </w:r>
-      <w:proofErr w:type="spellEnd"/>
-      <w:r>
-        <w:rPr>
-          <w:lang w:val="es-ES"/>
-        </w:rPr>
-        <w:t xml:space="preserve"> para mostrar l</w:t>
-      </w:r>
-      <w:r>
-        <w:rPr>
-          <w:lang w:val="es-ES"/>
-        </w:rPr>
-        <w:t>a lista por pantalla (en el caso</w:t>
-      </w:r>
-      <w:r>
-        <w:rPr>
-          <w:lang w:val="es-ES"/>
-        </w:rPr>
-        <w:t xml:space="preserve"> de VIEW).</w:t>
-      </w:r>
-    </w:p>
-    <w:p>
-      <w:pPr>
-        <w:rPr>
-          <w:lang w:val="es-ES"/>
-        </w:rPr>
-      </w:pPr>
-      <w:r>
-        <w:rPr>
-          <w:lang w:val="es-ES"/>
-        </w:rPr>
-        <w:t xml:space="preserve">La clase </w:t>
-      </w:r>
-      <w:proofErr w:type="spellStart"/>
-      <w:r>
-        <w:rPr>
-          <w:b/>
-          <w:lang w:val="es-ES"/>
-        </w:rPr>
-        <w:t>Utilities</w:t>
-      </w:r>
-      <w:proofErr w:type="spellEnd"/>
-      <w:r>
-        <w:rPr>
-          <w:lang w:val="es-ES"/>
-        </w:rPr>
-        <w:t xml:space="preserve"> es la que más dependencias tiene, ya que se encarga de funcionalidades varias que se usan varias veces (leer un fichero, escribir la lista en otro, establecer el PATH en el que irán los ficheros y directorios, comprobar si un producto existe en una lista de varias formas -por nombre y por Id-, comprobar si existen el directorio y el fichero o crearlos en caso contrario, </w:t>
-      </w:r>
-      <w:proofErr w:type="spellStart"/>
-      <w:r>
-        <w:rPr>
-          <w:lang w:val="es-ES"/>
-        </w:rPr>
-        <w:t>etc</w:t>
-      </w:r>
-      <w:proofErr w:type="spellEnd"/>
-      <w:r>
-        <w:rPr>
-          <w:lang w:val="es-ES"/>
-        </w:rPr>
-        <w:t>).</w:t>
-      </w:r>
-    </w:p>
-    <w:p>
-      <w:pPr>
-        <w:rPr>
-          <w:lang w:val="es-ES"/>
-        </w:rPr>
-      </w:pPr>
-      <w:r>
-        <w:rPr>
-          <w:lang w:val="es-ES"/>
-        </w:rPr>
-        <w:t xml:space="preserve">A continuación, tenemos una clase </w:t>
-      </w:r>
-      <w:proofErr w:type="spellStart"/>
-      <w:r>
-        <w:rPr>
-          <w:b/>
-          <w:lang w:val="es-ES"/>
-        </w:rPr>
-        <w:t>Product</w:t>
-      </w:r>
-      <w:proofErr w:type="spellEnd"/>
-      <w:r>
-        <w:rPr>
-          <w:lang w:val="es-ES"/>
-        </w:rPr>
-        <w:t xml:space="preserve">, que se encarga de definir un producto general, con ID y nombre, el cual es necesario para construir nuestro </w:t>
-      </w:r>
-      <w:proofErr w:type="spellStart"/>
-      <w:r>
-        <w:rPr>
-          <w:b/>
-          <w:lang w:val="es-ES"/>
-        </w:rPr>
-        <w:t>ChosenProduct</w:t>
-      </w:r>
-      <w:proofErr w:type="spellEnd"/>
-      <w:r>
-        <w:rPr>
-          <w:lang w:val="es-ES"/>
-        </w:rPr>
-        <w:t>, al que le añadimos una cantidad, de manera que los valores necesarios para que un producto exista en nuestra lista son: una ID (que se genera automáticamente), un nombre (que es único en la lista), y una cantidad. El resto de valores se inicializan por defecto, de manera que podamos cambiarlos más tarde. Estos valores por defecto son:</w:t>
-      </w:r>
-      <w:r>
-        <w:rPr>
-          <w:lang w:val="es-ES"/>
-        </w:rPr>
-        <w:br/>
-        <w:t>Comprado: NO</w:t>
-      </w:r>
-      <w:r>
-        <w:rPr>
-          <w:lang w:val="es-ES"/>
-        </w:rPr>
-        <w:tab/>
-        <w:t>;</w:t>
-      </w:r>
-      <w:r>
-        <w:rPr>
-          <w:lang w:val="es-ES"/>
-        </w:rPr>
-        <w:tab/>
-        <w:t xml:space="preserve">Precio: - </w:t>
-      </w:r>
-      <w:r>
-        <w:rPr>
-          <w:lang w:val="es-ES"/>
-        </w:rPr>
-        <w:tab/>
-        <w:t>;</w:t>
-      </w:r>
-      <w:r>
-        <w:rPr>
-          <w:lang w:val="es-ES"/>
-        </w:rPr>
-        <w:tab/>
-        <w:t>Favorito: NO</w:t>
-      </w:r>
-    </w:p>
-    <w:p>
-      <w:pPr>
-        <w:rPr>
-          <w:lang w:val="es-ES"/>
-        </w:rPr>
-      </w:pPr>
-      <w:r>
-        <w:rPr>
-          <w:lang w:val="es-ES"/>
-        </w:rPr>
-        <w:t xml:space="preserve">En nuestra clase </w:t>
-      </w:r>
-      <w:proofErr w:type="spellStart"/>
-      <w:r>
-        <w:rPr>
-          <w:lang w:val="es-ES"/>
-        </w:rPr>
-        <w:t>ChosenProduct</w:t>
-      </w:r>
-      <w:proofErr w:type="spellEnd"/>
-      <w:r>
-        <w:rPr>
-          <w:lang w:val="es-ES"/>
-        </w:rPr>
-        <w:t xml:space="preserve"> se realizan las operaciones más básicas sobre un </w:t>
-      </w:r>
-      <w:proofErr w:type="spellStart"/>
-      <w:r>
-        <w:rPr>
-          <w:lang w:val="es-ES"/>
-        </w:rPr>
-        <w:t>ChosenProduct</w:t>
-      </w:r>
-      <w:proofErr w:type="spellEnd"/>
-      <w:r>
-        <w:rPr>
-          <w:lang w:val="es-ES"/>
-        </w:rPr>
-        <w:t xml:space="preserve">. A estas funciones son las que se llama la mayoría de las veces desde </w:t>
-      </w:r>
-      <w:proofErr w:type="spellStart"/>
-      <w:r>
-        <w:rPr>
-          <w:lang w:val="es-ES"/>
-        </w:rPr>
-        <w:t>Utilities</w:t>
-      </w:r>
-      <w:proofErr w:type="spellEnd"/>
-      <w:r>
-        <w:rPr>
-          <w:lang w:val="es-ES"/>
-        </w:rPr>
-        <w:t xml:space="preserve"> o UI.</w:t>
-      </w:r>
-    </w:p>
-    <w:p>
-      <w:pPr>
-        <w:rPr>
-          <w:lang w:val="es-ES"/>
-        </w:rPr>
-      </w:pPr>
-      <w:r>
-        <w:rPr>
-          <w:lang w:val="es-ES"/>
-        </w:rPr>
-        <w:t xml:space="preserve">Al realizar en esta clase las operaciones más básicas, dejando el grueso de la lógica de nuestro programa en otras clases, se facilita la implementación de la </w:t>
-      </w:r>
-      <w:r>
-        <w:rPr>
-          <w:b/>
-          <w:lang w:val="es-ES"/>
-        </w:rPr>
-        <w:t>programación funcional</w:t>
-      </w:r>
-      <w:r>
-        <w:rPr>
-          <w:lang w:val="es-ES"/>
-        </w:rPr>
-        <w:t>, facilitándonos el trabajo a largo plazo.</w:t>
-      </w:r>
-    </w:p>
-    <w:p>
-      <w:pPr>
-        <w:rPr>
-          <w:lang w:val="es-ES"/>
-        </w:rPr>
-      </w:pPr>
-      <w:r>
-        <w:rPr>
-          <w:lang w:val="es-ES"/>
-        </w:rPr>
-        <w:lastRenderedPageBreak/>
-        <w:t xml:space="preserve">La lista propiamente dicha se almacena en </w:t>
-      </w:r>
-      <w:proofErr w:type="spellStart"/>
-      <w:r>
-        <w:rPr>
-          <w:b/>
-          <w:lang w:val="es-ES"/>
-        </w:rPr>
-        <w:t>ProductList</w:t>
-      </w:r>
-      <w:proofErr w:type="spellEnd"/>
-      <w:r>
-        <w:rPr>
-          <w:lang w:val="es-ES"/>
-        </w:rPr>
-        <w:t xml:space="preserve">, que se ha implementado como un </w:t>
-      </w:r>
-      <w:proofErr w:type="spellStart"/>
-      <w:r>
-        <w:rPr>
-          <w:lang w:val="es-ES"/>
-        </w:rPr>
-        <w:t>Singleton</w:t>
-      </w:r>
-      <w:proofErr w:type="spellEnd"/>
-      <w:r>
-        <w:rPr>
-          <w:lang w:val="es-ES"/>
-        </w:rPr>
-        <w:t>, para facilitar la implementación y asegurarnos las interacciones sobre la misma lista.</w:t>
-      </w:r>
-    </w:p>
-    <w:p>
-      <w:pPr>
-        <w:rPr>
-          <w:lang w:val="es-ES"/>
-        </w:rPr>
-      </w:pPr>
-    </w:p>
-    <w:p>
-      <w:pPr>
-        <w:rPr>
-          <w:lang w:val="es-ES"/>
-        </w:rPr>
-      </w:pPr>
-      <w:r>
-        <w:rPr>
-          <w:lang w:val="es-ES"/>
-        </w:rPr>
-        <w:t xml:space="preserve">Como elementos extra, hemos decidido crear una serie de ejecutables para facilitarle al usuario su ejecución. Como se especifica en el README.txt del repositorio, dichos ejecutables se encuentran en la carpeta </w:t>
-      </w:r>
-      <w:proofErr w:type="spellStart"/>
-      <w:r>
-        <w:rPr>
-          <w:b/>
-          <w:lang w:val="es-ES"/>
-        </w:rPr>
-        <w:t>ShoppingList_Portable</w:t>
-      </w:r>
-      <w:proofErr w:type="spellEnd"/>
-      <w:r>
-        <w:rPr>
-          <w:lang w:val="es-ES"/>
-        </w:rPr>
-        <w:t>, y para ejecutarlo sólo hay que ejecutar el .</w:t>
-      </w:r>
-      <w:proofErr w:type="spellStart"/>
-      <w:r>
-        <w:rPr>
-          <w:lang w:val="es-ES"/>
-        </w:rPr>
-        <w:t>bat</w:t>
-      </w:r>
-      <w:proofErr w:type="spellEnd"/>
-      <w:r>
-        <w:rPr>
-          <w:lang w:val="es-ES"/>
-        </w:rPr>
-        <w:t xml:space="preserve"> si estamos en Windows o el .</w:t>
-      </w:r>
-      <w:proofErr w:type="spellStart"/>
-      <w:r>
-        <w:rPr>
-          <w:lang w:val="es-ES"/>
-        </w:rPr>
-        <w:t>sh</w:t>
-      </w:r>
-      <w:proofErr w:type="spellEnd"/>
-      <w:r>
-        <w:rPr>
-          <w:lang w:val="es-ES"/>
-        </w:rPr>
-        <w:t xml:space="preserve"> si estamos en Linux.</w:t>
-      </w:r>
-    </w:p>
-    <w:p>
-      <w:pPr>
-        <w:rPr>
-          <w:lang w:val="es-ES"/>
-        </w:rPr>
-      </w:pPr>
-      <w:r>
-        <w:rPr>
-          <w:lang w:val="es-ES"/>
-        </w:rPr>
-        <w:t xml:space="preserve">En la carpeta </w:t>
-      </w:r>
-      <w:proofErr w:type="spellStart"/>
-      <w:r>
-        <w:rPr>
-          <w:lang w:val="es-ES"/>
-        </w:rPr>
-        <w:t>bin</w:t>
-      </w:r>
-      <w:proofErr w:type="spellEnd"/>
-      <w:r>
-        <w:rPr>
-          <w:lang w:val="es-ES"/>
-        </w:rPr>
-        <w:t xml:space="preserve"> se encuentra el .</w:t>
-      </w:r>
-      <w:proofErr w:type="spellStart"/>
-      <w:r>
-        <w:rPr>
-          <w:lang w:val="es-ES"/>
-        </w:rPr>
-        <w:t>jar</w:t>
-      </w:r>
-      <w:proofErr w:type="spellEnd"/>
-      <w:r>
-        <w:rPr>
-          <w:lang w:val="es-ES"/>
-        </w:rPr>
-        <w:t xml:space="preserve"> que compone nuestra aplicación ejecutable, y además se encuentra un segundo fichero README.txt por si hay alguna duda.</w:t>
-      </w:r>
-    </w:p>
-    <w:p>
-      <w:pPr>
-        <w:rPr>
-          <w:lang w:val="es-ES"/>
-        </w:rPr>
-      </w:pPr>
-    </w:p>
-    <w:p>
-      <w:pPr>
-        <w:rPr>
-          <w:lang w:val="es-ES"/>
-        </w:rPr>
-      </w:pPr>
-    </w:p>
-    <w:p>
-      <w:pPr>
-        <w:pStyle w:val="Ttulo1"/>
-        <w:rPr>
-          <w:lang w:val="es-ES"/>
-        </w:rPr>
-      </w:pPr>
-      <w:bookmarkStart w:id="3" w:name="_Toc499491749"/>
-      <w:r>
-        <w:rPr>
-          <w:lang w:val="es-ES"/>
-        </w:rPr>
-        <w:t>Patrones</w:t>
-      </w:r>
-      <w:bookmarkEnd w:id="3"/>
-    </w:p>
-    <w:p>
-      <w:pPr>
-        <w:rPr>
-          <w:lang w:val="es-ES"/>
-        </w:rPr>
-      </w:pPr>
-    </w:p>
-    <w:p>
-      <w:pPr>
-        <w:rPr>
-          <w:lang w:val="es-ES"/>
-        </w:rPr>
-      </w:pPr>
-      <w:r>
-        <w:rPr>
-          <w:lang w:val="es-ES"/>
-        </w:rPr>
-        <w:t xml:space="preserve">En cuanto a patrones de diseño utilizados hemos utilizado </w:t>
-      </w:r>
-      <w:proofErr w:type="spellStart"/>
-      <w:r>
-        <w:rPr>
-          <w:lang w:val="es-ES"/>
-        </w:rPr>
-        <w:t>Singleton</w:t>
-      </w:r>
-      <w:proofErr w:type="spellEnd"/>
-      <w:r>
-        <w:rPr>
-          <w:lang w:val="es-ES"/>
-        </w:rPr>
-        <w:t xml:space="preserve"> para la clase </w:t>
-      </w:r>
-      <w:proofErr w:type="spellStart"/>
-      <w:r>
-        <w:rPr>
-          <w:lang w:val="es-ES"/>
-        </w:rPr>
-        <w:t>ProductList</w:t>
-      </w:r>
-      <w:proofErr w:type="spellEnd"/>
-      <w:r>
-        <w:rPr>
-          <w:lang w:val="es-ES"/>
-        </w:rPr>
-        <w:t>, así llamando a la clase nos aseguramos de que solamente haya una instancia de la lista, siendo fácil el acceso a esta lista en cualquier parte del código.</w:t>
-      </w:r>
-    </w:p>
-    <w:p>
-      <w:pPr>
-        <w:rPr>
-          <w:lang w:val="es-ES"/>
-        </w:rPr>
-      </w:pPr>
-      <w:r>
-        <w:rPr>
-          <w:lang w:val="es-ES"/>
-        </w:rPr>
-        <w:t>Hemos barajado la posibilidad de utilizar el patrón fachada para la lista y sus métodos, pero en este caso no es necesario debido a la baja complejidad del proyecto.</w:t>
-      </w:r>
-    </w:p>
-    <w:p>
-      <w:pPr>
-        <w:rPr>
-          <w:lang w:val="es-ES"/>
-        </w:rPr>
-      </w:pPr>
-      <w:r>
-        <w:rPr>
-          <w:lang w:val="es-ES"/>
-        </w:rPr>
-        <w:t xml:space="preserve">Además, hemos barajado la posibilidad de utilizar el patrón Prototipo para la interfaz. Tenemos una clase que se llama Manager de la cual derivan tanto la Interfaz de texto </w:t>
-      </w:r>
-      <w:r>
-        <w:rPr>
-          <w:lang w:val="es-ES"/>
-        </w:rPr>
-        <w:t xml:space="preserve">(UI) </w:t>
-      </w:r>
-      <w:r>
-        <w:rPr>
-          <w:lang w:val="es-ES"/>
-        </w:rPr>
-        <w:t xml:space="preserve">como la gráfica </w:t>
-      </w:r>
-      <w:r>
-        <w:rPr>
-          <w:lang w:val="es-ES"/>
-        </w:rPr>
-        <w:t>(GUI)</w:t>
-      </w:r>
-      <w:r>
-        <w:rPr>
-          <w:lang w:val="es-ES"/>
-        </w:rPr>
-        <w:t>. Pero al no existir nada más que una instancia de cada una no es necesario.</w:t>
-      </w:r>
-    </w:p>
-    <w:p>
-      <w:pPr>
-        <w:rPr>
-          <w:lang w:val="es-ES"/>
-        </w:rPr>
-      </w:pPr>
-    </w:p>
-    <w:p>
-      <w:pPr>
-        <w:rPr>
-          <w:lang w:val="es-ES"/>
-        </w:rPr>
-      </w:pPr>
-      <w:r>
-        <w:rPr>
-          <w:lang w:val="es-ES"/>
-        </w:rPr>
-        <w:t>No hemos realizado ningún patrón más a primera vista, aunque hemos simplificado bastante nuestro código intentando usar programación funcional, por ejemplo, al reducir el número de funciones que hacían cosas parecidas, y combinarlas en una sola. Esto se puede ver en las versiones prematuras del código, dónde teníamos varias funciones de la clase UI que le preguntaban al usuario cosas con la siguiente estructura:</w:t>
-      </w:r>
-    </w:p>
-    <w:p>
-      <w:pPr>
-        <w:rPr>
-          <w:lang w:val="es-ES"/>
-        </w:rPr>
-      </w:pPr>
-    </w:p>
-    <w:p>
-      <w:r>
-        <w:t xml:space="preserve">String </w:t>
-      </w:r>
-      <w:proofErr w:type="spellStart"/>
-      <w:proofErr w:type="gramStart"/>
-      <w:r>
-        <w:t>askUserName</w:t>
-      </w:r>
-      <w:proofErr w:type="spellEnd"/>
-      <w:r>
-        <w:t>(</w:t>
-      </w:r>
-      <w:proofErr w:type="gramEnd"/>
-      <w:r>
-        <w:t>){</w:t>
-      </w:r>
-      <w:r>
-        <w:br/>
-        <w:t xml:space="preserve">print(“Introduce el </w:t>
-      </w:r>
-      <w:proofErr w:type="spellStart"/>
-      <w:r>
-        <w:t>nombre</w:t>
-      </w:r>
-      <w:proofErr w:type="spellEnd"/>
-      <w:r>
-        <w:t>: ”);</w:t>
-      </w:r>
-      <w:r>
-        <w:br/>
-        <w:t>new Scanner(System.in).next();</w:t>
-      </w:r>
-      <w:r>
-        <w:br/>
-        <w:t>}</w:t>
-      </w:r>
-    </w:p>
-    <w:p/>
-    <w:p>
-      <w:pPr>
-        <w:rPr>
-          <w:lang w:val="es-ES"/>
-        </w:rPr>
-      </w:pPr>
-      <w:r>
-        <w:rPr>
-          <w:lang w:val="es-ES"/>
-        </w:rPr>
-        <w:t>De manera que hicimos una función</w:t>
-      </w:r>
-      <w:r>
-        <w:rPr>
-          <w:lang w:val="es-ES"/>
-        </w:rPr>
-        <w:t xml:space="preserve"> que pidiera los datos con el Scanner, y otra que imprimiera un mensaje genérico pasado por parámetro, quedando la estructura dividida de la siguiente forma:</w:t>
-      </w:r>
-    </w:p>
-    <w:p>
-      <w:r>
-        <w:lastRenderedPageBreak/>
-        <w:t xml:space="preserve">String </w:t>
-      </w:r>
-      <w:proofErr w:type="spellStart"/>
-      <w:proofErr w:type="gramStart"/>
-      <w:r>
-        <w:t>getScanner</w:t>
-      </w:r>
-      <w:proofErr w:type="spellEnd"/>
-      <w:r>
-        <w:t>(</w:t>
-      </w:r>
-      <w:proofErr w:type="gramEnd"/>
-      <w:r>
-        <w:t>){</w:t>
-      </w:r>
-      <w:r>
-        <w:br/>
-        <w:t>return new Scanner(System.in).next();</w:t>
-      </w:r>
-      <w:r>
-        <w:br/>
-        <w:t>}</w:t>
-      </w:r>
-    </w:p>
-    <w:p>
-      <w:r>
-        <w:t xml:space="preserve">String </w:t>
-      </w:r>
-      <w:proofErr w:type="spellStart"/>
-      <w:proofErr w:type="gramStart"/>
-      <w:r>
-        <w:t>askUser</w:t>
-      </w:r>
-      <w:proofErr w:type="spellEnd"/>
-      <w:r>
-        <w:t>(</w:t>
-      </w:r>
-      <w:proofErr w:type="gramEnd"/>
-      <w:r>
-        <w:t>String text){</w:t>
-      </w:r>
-      <w:r>
-        <w:br/>
-        <w:t>print(text);</w:t>
-      </w:r>
-      <w:r>
-        <w:br/>
-        <w:t xml:space="preserve">return </w:t>
-      </w:r>
-      <w:proofErr w:type="spellStart"/>
-      <w:r>
-        <w:t>getScanner</w:t>
-      </w:r>
-      <w:proofErr w:type="spellEnd"/>
-      <w:r>
-        <w:t>();</w:t>
-      </w:r>
-      <w:r>
-        <w:br/>
-        <w:t>}</w:t>
-      </w:r>
-    </w:p>
-    <w:p/>
-    <w:p>
-      <w:pPr>
-        <w:rPr>
-          <w:lang w:val="es-ES"/>
-        </w:rPr>
-      </w:pPr>
-      <w:r>
-        <w:rPr>
-          <w:lang w:val="es-ES"/>
-        </w:rPr>
-        <w:t>Al igual que en el caso anterior, hemos intentado factorizar al m</w:t>
-      </w:r>
-      <w:r>
-        <w:rPr>
-          <w:lang w:val="es-ES"/>
-        </w:rPr>
-        <w:t>áximo el resto de funciones, haciéndolas lo más sencillas posibles, para facilitar su reutilización en la siguiente parte del proyecto.</w:t>
-      </w:r>
-    </w:p>
-    <w:p>
-      <w:pPr>
-        <w:rPr>
-          <w:lang w:val="es-ES"/>
-        </w:rPr>
-      </w:pPr>
-    </w:p>
-    <w:p>
-      <w:pPr>
-        <w:rPr>
-          <w:lang w:val="es-ES"/>
-        </w:rPr>
-      </w:pPr>
-    </w:p>
-    <w:p>
-      <w:pPr>
-        <w:pStyle w:val="Ttulo1"/>
-      </w:pPr>
-      <w:bookmarkStart w:id="4" w:name="_Toc499491750"/>
-      <w:proofErr w:type="spellStart"/>
-      <w:r>
-        <w:t>Conclusiones</w:t>
-      </w:r>
-      <w:bookmarkEnd w:id="4"/>
-      <w:proofErr w:type="spellEnd"/>
-    </w:p>
-    <w:p/>
-    <w:p>
-      <w:pPr>
-        <w:rPr>
-          <w:lang w:val="es-ES"/>
-        </w:rPr>
-      </w:pPr>
-      <w:r>
-        <w:rPr>
-          <w:lang w:val="es-ES"/>
-        </w:rPr>
-        <w:t>Para la realización del p</w:t>
-      </w:r>
-      <w:r>
-        <w:rPr>
-          <w:lang w:val="es-ES"/>
-        </w:rPr>
-        <w:t>royecto hemos pensado en la usabilidad como primer factor. Para el usuario tiene que ser fácil manipular su lista.</w:t>
-      </w:r>
-    </w:p>
-    <w:p>
-      <w:pPr>
-        <w:rPr>
-          <w:lang w:val="es-ES"/>
-        </w:rPr>
-      </w:pPr>
-      <w:r>
-        <w:rPr>
-          <w:lang w:val="es-ES"/>
-        </w:rPr>
-        <w:t>En cuanto al uso de patrones no nos hemos obsesionado con la utilización de ellos, sino que hemos planificado la codificación del código del modo mas natural, surgiendo los patrones de forma innata.</w:t>
-      </w:r>
-    </w:p>
-    <w:p>
-      <w:pPr>
-        <w:rPr>
-          <w:lang w:val="es-ES"/>
-        </w:rPr>
-      </w:pPr>
+        <w:t xml:space="preserve">No hemos tenido tiempo suficiente, y no consideramos que sea el objetivo de la asignatura </w:t>
+      </w:r>
+      <w:r>
+        <w:rPr>
+          <w:lang w:val="es-ES"/>
+        </w:rPr>
+        <w:t>el realizar una base de datos completamente funcional, de modo que hemos dejado indicado cómo se imple</w:t>
+      </w:r>
       <w:bookmarkStart w:id="5" w:name="_GoBack"/>
       <w:bookmarkEnd w:id="5"/>
+      <w:r>
+        <w:rPr>
+          <w:lang w:val="es-ES"/>
+        </w:rPr>
+        <w:t>mentaría.</w:t>
+      </w:r>
     </w:p>
     <w:sectPr>
       <w:pgSz w:w="11906" w:h="16838"/>
@@ -2724,7 +2958,7 @@
 </file>
 
 <file path=word/numbering.xml><?xml version="1.0" encoding="utf-8"?>
-<w:numbering xmlns:wpc="http://schemas.microsoft.com/office/word/2010/wordprocessingCanvas" xmlns:cx="http://schemas.microsoft.com/office/drawing/2014/chartex" xmlns:cx1="http://schemas.microsoft.com/office/drawing/2015/9/8/chartex" xmlns:cx2="http://schemas.microsoft.com/office/drawing/2015/10/21/chartex" xmlns:cx3="http://schemas.microsoft.com/office/drawing/2016/5/9/chartex" xmlns:cx4="http://schemas.microsoft.com/office/drawing/2016/5/10/chartex" xmlns:cx5="http://schemas.microsoft.com/office/drawing/2016/5/11/chartex" xmlns:cx6="http://schemas.microsoft.com/office/drawing/2016/5/12/chartex" xmlns:cx7="http://schemas.microsoft.com/office/drawing/2016/5/13/chartex" xmlns:cx8="http://schemas.microsoft.com/office/drawing/2016/5/14/chartex" xmlns:mc="http://schemas.openxmlformats.org/markup-compatibility/2006" xmlns:aink="http://schemas.microsoft.com/office/drawing/2016/ink" xmlns:am3d="http://schemas.microsoft.com/office/drawing/2017/model3d" xmlns:o="urn:schemas-microsoft-com:office:office" xmlns:r="http://schemas.openxmlformats.org/officeDocument/2006/relationships" xmlns:m="http://schemas.openxmlformats.org/officeDocument/2006/math" xmlns:v="urn:schemas-microsoft-com:vml" xmlns:wp14="http://schemas.microsoft.com/office/word/2010/wordprocessingDrawing" xmlns:wp="http://schemas.openxmlformats.org/drawingml/2006/wordprocessingDrawing" xmlns:w10="urn:schemas-microsoft-com:office:word" xmlns:w="http://schemas.openxmlformats.org/wordprocessingml/2006/main" xmlns:w14="http://schemas.microsoft.com/office/word/2010/wordml" xmlns:w15="http://schemas.microsoft.com/office/word/2012/wordml" xmlns:w16cid="http://schemas.microsoft.com/office/word/2016/wordml/cid" xmlns:w16se="http://schemas.microsoft.com/office/word/2015/wordml/symex" xmlns:wpg="http://schemas.microsoft.com/office/word/2010/wordprocessingGroup" xmlns:wpi="http://schemas.microsoft.com/office/word/2010/wordprocessingInk" xmlns:wne="http://schemas.microsoft.com/office/word/2006/wordml" xmlns:wps="http://schemas.microsoft.com/office/word/2010/wordprocessingShape" mc:Ignorable="w14 w15 w16se w16cid wp14">
+<w:numbering xmlns:wpc="http://schemas.microsoft.com/office/word/2010/wordprocessingCanvas" xmlns:cx="http://schemas.microsoft.com/office/drawing/2014/chartex" xmlns:cx1="http://schemas.microsoft.com/office/drawing/2015/9/8/chartex" xmlns:cx2="http://schemas.microsoft.com/office/drawing/2015/10/21/chartex" xmlns:cx3="http://schemas.microsoft.com/office/drawing/2016/5/9/chartex" xmlns:cx4="http://schemas.microsoft.com/office/drawing/2016/5/10/chartex" xmlns:cx5="http://schemas.microsoft.com/office/drawing/2016/5/11/chartex" xmlns:cx6="http://schemas.microsoft.com/office/drawing/2016/5/12/chartex" xmlns:cx7="http://schemas.microsoft.com/office/drawing/2016/5/13/chartex" xmlns:cx8="http://schemas.microsoft.com/office/drawing/2016/5/14/chartex" xmlns:mc="http://schemas.openxmlformats.org/markup-compatibility/2006" xmlns:aink="http://schemas.microsoft.com/office/drawing/2016/ink" xmlns:am3d="http://schemas.microsoft.com/office/drawing/2017/model3d" xmlns:o="urn:schemas-microsoft-com:office:office" xmlns:r="http://schemas.openxmlformats.org/officeDocument/2006/relationships" xmlns:m="http://schemas.openxmlformats.org/officeDocument/2006/math" xmlns:v="urn:schemas-microsoft-com:vml" xmlns:wp14="http://schemas.microsoft.com/office/word/2010/wordprocessingDrawing" xmlns:wp="http://schemas.openxmlformats.org/drawingml/2006/wordprocessingDrawing" xmlns:w10="urn:schemas-microsoft-com:office:word" xmlns:w="http://schemas.openxmlformats.org/wordprocessingml/2006/main" xmlns:w14="http://schemas.microsoft.com/office/word/2010/wordml" xmlns:w15="http://schemas.microsoft.com/office/word/2012/wordml" xmlns:w16se="http://schemas.microsoft.com/office/word/2015/wordml/symex" xmlns:wpg="http://schemas.microsoft.com/office/word/2010/wordprocessingGroup" xmlns:wpi="http://schemas.microsoft.com/office/word/2010/wordprocessingInk" xmlns:wne="http://schemas.microsoft.com/office/word/2006/wordml" xmlns:wps="http://schemas.microsoft.com/office/word/2010/wordprocessingShape" mc:Ignorable="w14 w15 w16se wp14">
   <w:abstractNum w:abstractNumId="0" w15:restartNumberingAfterBreak="0">
     <w:nsid w:val="206D24C5"/>
     <w:multiLevelType w:val="hybridMultilevel"/>
@@ -2934,7 +3168,7 @@
 </file>
 
 <file path=word/styles.xml><?xml version="1.0" encoding="utf-8"?>
-<w:styles xmlns:mc="http://schemas.openxmlformats.org/markup-compatibility/2006" xmlns:r="http://schemas.openxmlformats.org/officeDocument/2006/relationships" xmlns:w="http://schemas.openxmlformats.org/wordprocessingml/2006/main" xmlns:w14="http://schemas.microsoft.com/office/word/2010/wordml" xmlns:w15="http://schemas.microsoft.com/office/word/2012/wordml" xmlns:w16cid="http://schemas.microsoft.com/office/word/2016/wordml/cid" xmlns:w16se="http://schemas.microsoft.com/office/word/2015/wordml/symex" mc:Ignorable="w14 w15 w16se w16cid">
+<w:styles xmlns:mc="http://schemas.openxmlformats.org/markup-compatibility/2006" xmlns:r="http://schemas.openxmlformats.org/officeDocument/2006/relationships" xmlns:w="http://schemas.openxmlformats.org/wordprocessingml/2006/main" xmlns:w14="http://schemas.microsoft.com/office/word/2010/wordml" xmlns:w15="http://schemas.microsoft.com/office/word/2012/wordml" xmlns:w16se="http://schemas.microsoft.com/office/word/2015/wordml/symex" mc:Ignorable="w14 w15 w16se">
   <w:docDefaults>
     <w:rPrDefault>
       <w:rPr>
@@ -3781,7 +4015,7 @@
 </file>
 
 <file path=customXml/itemProps1.xml><?xml version="1.0" encoding="utf-8"?>
-<ds:datastoreItem xmlns:ds="http://schemas.openxmlformats.org/officeDocument/2006/customXml" ds:itemID="{C58AC6F8-C4DC-4BE5-AC3C-5763AAAE7A8A}">
+<ds:datastoreItem xmlns:ds="http://schemas.openxmlformats.org/officeDocument/2006/customXml" ds:itemID="{A950DBD9-A681-4A5C-83DA-BAB834793A34}">
   <ds:schemaRefs>
     <ds:schemaRef ds:uri="http://schemas.openxmlformats.org/officeDocument/2006/bibliography"/>
   </ds:schemaRefs>

</xml_diff>